<commit_message>
Añadiendo enlace del video a la actividad
</commit_message>
<xml_diff>
--- a/ACTIVIDAD 1.docx
+++ b/ACTIVIDAD 1.docx
@@ -314,23 +314,7 @@
           <w:sz w:val="24"/>
           <w:szCs w:val="24"/>
         </w:rPr>
-        <w:t xml:space="preserve">de </w:t>
-      </w:r>
-      <w:r>
-        <w:rPr>
-          <w:rFonts w:ascii="Times New Roman" w:hAnsi="Times New Roman" w:cs="Times New Roman"/>
-          <w:sz w:val="24"/>
-          <w:szCs w:val="24"/>
-        </w:rPr>
-        <w:t>marzo</w:t>
-      </w:r>
-      <w:r>
-        <w:rPr>
-          <w:rFonts w:ascii="Times New Roman" w:hAnsi="Times New Roman" w:cs="Times New Roman"/>
-          <w:sz w:val="24"/>
-          <w:szCs w:val="24"/>
-        </w:rPr>
-        <w:t xml:space="preserve"> 2021.</w:t>
+        <w:t>de marzo 2021.</w:t>
       </w:r>
     </w:p>
     <w:p>
@@ -424,37 +408,54 @@
           <w:szCs w:val="24"/>
           <w:lang w:eastAsia="es-CO"/>
         </w:rPr>
-        <w:t>,</w:t>
-      </w:r>
-      <w:r>
-        <w:rPr>
-          <w:rFonts w:ascii="Times New Roman" w:eastAsia="Times New Roman" w:hAnsi="Times New Roman" w:cs="Times New Roman"/>
-          <w:color w:val="000000"/>
-          <w:sz w:val="24"/>
-          <w:szCs w:val="24"/>
-          <w:lang w:eastAsia="es-CO"/>
-        </w:rPr>
-        <w:t xml:space="preserve"> en esta ocasión el torneo será de Futbol </w:t>
-      </w:r>
-      <w:r>
-        <w:rPr>
-          <w:rFonts w:ascii="Times New Roman" w:eastAsia="Times New Roman" w:hAnsi="Times New Roman" w:cs="Times New Roman"/>
-          <w:color w:val="000000"/>
-          <w:sz w:val="24"/>
-          <w:szCs w:val="24"/>
-          <w:lang w:eastAsia="es-CO"/>
-        </w:rPr>
-        <w:t>entre diferentes escuelas, cada escuela debe registrar algunos datos de sus participantes y entrenadores.</w:t>
-      </w:r>
-      <w:r>
-        <w:rPr>
-          <w:rFonts w:ascii="Times New Roman" w:eastAsia="Times New Roman" w:hAnsi="Times New Roman" w:cs="Times New Roman"/>
-          <w:color w:val="000000"/>
-          <w:sz w:val="24"/>
-          <w:szCs w:val="24"/>
-          <w:lang w:eastAsia="es-CO"/>
-        </w:rPr>
-        <w:t xml:space="preserve"> En el torneo Participarán la cantidad de 5 escuelas las cuales tendrán un encuentro con las otras escuelas al final del torneo los puntos se repartirán de la siguiente manera.</w:t>
+        <w:t>.</w:t>
+      </w:r>
+    </w:p>
+    <w:p>
+      <w:pPr>
+        <w:rPr>
+          <w:rFonts w:ascii="Times New Roman" w:eastAsia="Times New Roman" w:hAnsi="Times New Roman" w:cs="Times New Roman"/>
+          <w:b/>
+          <w:bCs/>
+          <w:color w:val="000000"/>
+          <w:sz w:val="24"/>
+          <w:szCs w:val="24"/>
+          <w:lang w:eastAsia="es-CO"/>
+        </w:rPr>
+      </w:pPr>
+      <w:r>
+        <w:rPr>
+          <w:rFonts w:ascii="Times New Roman" w:eastAsia="Times New Roman" w:hAnsi="Times New Roman" w:cs="Times New Roman"/>
+          <w:b/>
+          <w:bCs/>
+          <w:color w:val="000000"/>
+          <w:sz w:val="24"/>
+          <w:szCs w:val="24"/>
+          <w:lang w:eastAsia="es-CO"/>
+        </w:rPr>
+        <w:t>REGLAS DEL TORNEO</w:t>
+      </w:r>
+    </w:p>
+    <w:p>
+      <w:pPr>
+        <w:ind w:firstLine="708"/>
+        <w:rPr>
+          <w:rFonts w:ascii="Times New Roman" w:eastAsia="Times New Roman" w:hAnsi="Times New Roman" w:cs="Times New Roman"/>
+          <w:color w:val="000000"/>
+          <w:sz w:val="24"/>
+          <w:szCs w:val="24"/>
+          <w:lang w:eastAsia="es-CO"/>
+        </w:rPr>
+      </w:pPr>
+      <w:r>
+        <w:rPr>
+          <w:rFonts w:ascii="Times New Roman" w:eastAsia="Times New Roman" w:hAnsi="Times New Roman" w:cs="Times New Roman"/>
+          <w:color w:val="000000"/>
+          <w:sz w:val="24"/>
+          <w:szCs w:val="24"/>
+          <w:lang w:eastAsia="es-CO"/>
+        </w:rPr>
+        <w:t>En esta ocasión el torneo será de Futbol entre diferentes escuelas, cada escuela debe registrar algunos datos de sus participantes y entrenadores. En el torneo Participarán la cantidad de 5 escuelas las cuales tendrán 1 solo encuentro con las otras escuelas al final del torneo los puntos se repartirán de la siguiente manera.</w:t>
       </w:r>
     </w:p>
     <w:p>
@@ -480,7 +481,7 @@
           <w:szCs w:val="24"/>
           <w:lang w:eastAsia="es-CO"/>
         </w:rPr>
-        <w:t>Si el equipo gana se darán 2 puntos</w:t>
+        <w:t>Si el equipo gana se dará 2 puntos</w:t>
       </w:r>
     </w:p>
     <w:p>
@@ -506,7 +507,7 @@
           <w:szCs w:val="24"/>
           <w:lang w:eastAsia="es-CO"/>
         </w:rPr>
-        <w:t>Si el equipo empata se darán 1 punto</w:t>
+        <w:t>Si el equipo empata se dará 1 punto</w:t>
       </w:r>
     </w:p>
     <w:p>
@@ -532,59 +533,40 @@
           <w:szCs w:val="24"/>
           <w:lang w:eastAsia="es-CO"/>
         </w:rPr>
-        <w:t>Si el equipo pierde no se darán puntos</w:t>
-      </w:r>
-    </w:p>
-    <w:p>
-      <w:pPr>
-        <w:rPr>
-          <w:rFonts w:ascii="Times New Roman" w:eastAsia="Times New Roman" w:hAnsi="Times New Roman" w:cs="Times New Roman"/>
-          <w:color w:val="000000"/>
-          <w:sz w:val="24"/>
-          <w:szCs w:val="24"/>
-          <w:lang w:eastAsia="es-CO"/>
-        </w:rPr>
-      </w:pPr>
-      <w:r>
-        <w:rPr>
-          <w:rFonts w:ascii="Times New Roman" w:eastAsia="Times New Roman" w:hAnsi="Times New Roman" w:cs="Times New Roman"/>
-          <w:color w:val="000000"/>
-          <w:sz w:val="24"/>
-          <w:szCs w:val="24"/>
-          <w:lang w:eastAsia="es-CO"/>
-        </w:rPr>
-        <w:t xml:space="preserve">El ganador del torneo será el equipo con más puntos. </w:t>
-      </w:r>
-      <w:r>
-        <w:rPr>
-          <w:rFonts w:ascii="Times New Roman" w:eastAsia="Times New Roman" w:hAnsi="Times New Roman" w:cs="Times New Roman"/>
-          <w:color w:val="000000"/>
-          <w:sz w:val="24"/>
-          <w:szCs w:val="24"/>
-          <w:lang w:eastAsia="es-CO"/>
-        </w:rPr>
-        <w:t xml:space="preserve">El modelo de datos tendrá que ser acorde con los datos de las siguientes </w:t>
-      </w:r>
-      <w:r>
-        <w:rPr>
-          <w:rFonts w:ascii="Times New Roman" w:eastAsia="Times New Roman" w:hAnsi="Times New Roman" w:cs="Times New Roman"/>
-          <w:color w:val="000000"/>
-          <w:sz w:val="24"/>
-          <w:szCs w:val="24"/>
-          <w:lang w:eastAsia="es-CO"/>
-        </w:rPr>
-        <w:t>colecciones</w:t>
-      </w:r>
-      <w:r>
-        <w:rPr>
-          <w:rFonts w:ascii="Times New Roman" w:eastAsia="Times New Roman" w:hAnsi="Times New Roman" w:cs="Times New Roman"/>
-          <w:color w:val="000000"/>
-          <w:sz w:val="24"/>
-          <w:szCs w:val="24"/>
-          <w:lang w:eastAsia="es-CO"/>
-        </w:rPr>
-        <w:t xml:space="preserve"> </w:t>
-      </w:r>
+        <w:t>Si el equipo pierde no se dará puntos</w:t>
+      </w:r>
+    </w:p>
+    <w:p>
+      <w:pPr>
+        <w:rPr>
+          <w:rFonts w:ascii="Times New Roman" w:eastAsia="Times New Roman" w:hAnsi="Times New Roman" w:cs="Times New Roman"/>
+          <w:color w:val="000000"/>
+          <w:sz w:val="24"/>
+          <w:szCs w:val="24"/>
+          <w:lang w:eastAsia="es-CO"/>
+        </w:rPr>
+      </w:pPr>
+      <w:r>
+        <w:rPr>
+          <w:rFonts w:ascii="Times New Roman" w:eastAsia="Times New Roman" w:hAnsi="Times New Roman" w:cs="Times New Roman"/>
+          <w:color w:val="000000"/>
+          <w:sz w:val="24"/>
+          <w:szCs w:val="24"/>
+          <w:lang w:eastAsia="es-CO"/>
+        </w:rPr>
+        <w:t>El ganador del torneo será el equipo con más puntos.</w:t>
+      </w:r>
+    </w:p>
+    <w:p>
+      <w:pPr>
+        <w:rPr>
+          <w:rFonts w:ascii="Times New Roman" w:eastAsia="Times New Roman" w:hAnsi="Times New Roman" w:cs="Times New Roman"/>
+          <w:color w:val="000000"/>
+          <w:sz w:val="24"/>
+          <w:szCs w:val="24"/>
+          <w:lang w:eastAsia="es-CO"/>
+        </w:rPr>
+      </w:pPr>
       <w:r>
         <w:rPr>
           <w:rFonts w:ascii="Times New Roman" w:eastAsia="Times New Roman" w:hAnsi="Times New Roman" w:cs="Times New Roman"/>
@@ -595,12 +577,51 @@
           <w:szCs w:val="24"/>
           <w:lang w:eastAsia="es-CO"/>
         </w:rPr>
-        <w:t>(Deportistas, Entrenadores, Árbitros, Encuentros Deportivos, Resultados)</w:t>
-      </w:r>
-    </w:p>
-    <w:p/>
-    <w:p>
-      <w:pPr>
+        <w:t>SOLUCION DE MODELO DE BASE DE DATOS</w:t>
+      </w:r>
+    </w:p>
+    <w:p>
+      <w:pPr>
+        <w:ind w:firstLine="708"/>
+        <w:rPr>
+          <w:rFonts w:ascii="Times New Roman" w:eastAsia="Times New Roman" w:hAnsi="Times New Roman" w:cs="Times New Roman"/>
+          <w:color w:val="000000"/>
+          <w:sz w:val="24"/>
+          <w:szCs w:val="24"/>
+          <w:lang w:eastAsia="es-CO"/>
+        </w:rPr>
+      </w:pPr>
+      <w:r>
+        <w:rPr>
+          <w:rFonts w:ascii="Times New Roman" w:eastAsia="Times New Roman" w:hAnsi="Times New Roman" w:cs="Times New Roman"/>
+          <w:color w:val="000000"/>
+          <w:sz w:val="24"/>
+          <w:szCs w:val="24"/>
+          <w:lang w:eastAsia="es-CO"/>
+        </w:rPr>
+        <w:t xml:space="preserve">El modelo de datos tendrá que ser acorde con los datos de las siguientes </w:t>
+      </w:r>
+      <w:r>
+        <w:rPr>
+          <w:rFonts w:ascii="Times New Roman" w:eastAsia="Times New Roman" w:hAnsi="Times New Roman" w:cs="Times New Roman"/>
+          <w:color w:val="000000"/>
+          <w:sz w:val="24"/>
+          <w:szCs w:val="24"/>
+          <w:lang w:eastAsia="es-CO"/>
+        </w:rPr>
+        <w:t>colecciones</w:t>
+      </w:r>
+      <w:r>
+        <w:rPr>
+          <w:rFonts w:ascii="Times New Roman" w:eastAsia="Times New Roman" w:hAnsi="Times New Roman" w:cs="Times New Roman"/>
+          <w:color w:val="000000"/>
+          <w:sz w:val="24"/>
+          <w:szCs w:val="24"/>
+          <w:lang w:eastAsia="es-CO"/>
+        </w:rPr>
+        <w:t xml:space="preserve"> </w:t>
+      </w:r>
+      <w:r>
         <w:rPr>
           <w:rFonts w:ascii="Times New Roman" w:eastAsia="Times New Roman" w:hAnsi="Times New Roman" w:cs="Times New Roman"/>
           <w:b/>
@@ -610,30 +631,7 @@
           <w:szCs w:val="24"/>
           <w:lang w:eastAsia="es-CO"/>
         </w:rPr>
-      </w:pPr>
-      <w:r>
-        <w:rPr>
-          <w:rFonts w:ascii="Times New Roman" w:eastAsia="Times New Roman" w:hAnsi="Times New Roman" w:cs="Times New Roman"/>
-          <w:b/>
-          <w:bCs/>
-          <w:color w:val="000000"/>
-          <w:sz w:val="24"/>
-          <w:szCs w:val="24"/>
-          <w:lang w:eastAsia="es-CO"/>
-        </w:rPr>
-        <w:t xml:space="preserve">SOLUCION </w:t>
-      </w:r>
-      <w:r>
-        <w:rPr>
-          <w:rFonts w:ascii="Times New Roman" w:eastAsia="Times New Roman" w:hAnsi="Times New Roman" w:cs="Times New Roman"/>
-          <w:b/>
-          <w:bCs/>
-          <w:color w:val="000000"/>
-          <w:sz w:val="24"/>
-          <w:szCs w:val="24"/>
-          <w:lang w:eastAsia="es-CO"/>
-        </w:rPr>
-        <w:t>DE MODELO DE BASE DE DATOS</w:t>
+        <w:t>(Deportistas, Entrenadores, Árbitros, Encuentros Deportivos, Resultados)</w:t>
       </w:r>
     </w:p>
     <w:tbl>
@@ -1402,14 +1400,7 @@
                 <w:b/>
                 <w:bCs/>
               </w:rPr>
-              <w:t xml:space="preserve"> (</w:t>
-            </w:r>
-            <w:r>
-              <w:rPr>
-                <w:b/>
-                <w:bCs/>
-              </w:rPr>
-              <w:t>Equipo)</w:t>
+              <w:t xml:space="preserve"> (Equipo)</w:t>
             </w:r>
           </w:p>
         </w:tc>
@@ -1578,6 +1569,7 @@
           </w:tcPr>
           <w:p>
             <w:r>
+              <w:lastRenderedPageBreak/>
               <w:t>Documento</w:t>
             </w:r>
           </w:p>
@@ -1634,7 +1626,6 @@
                 <w:b/>
                 <w:bCs/>
               </w:rPr>
-              <w:lastRenderedPageBreak/>
               <w:t>ENCUENTROS</w:t>
             </w:r>
           </w:p>
@@ -1667,14 +1658,7 @@
                 <w:b/>
                 <w:bCs/>
               </w:rPr>
-              <w:t>ObjectId (</w:t>
-            </w:r>
-            <w:r>
-              <w:rPr>
-                <w:b/>
-                <w:bCs/>
-              </w:rPr>
-              <w:t>Equipo)</w:t>
+              <w:t>ObjectId (Equipo)</w:t>
             </w:r>
           </w:p>
         </w:tc>
@@ -1713,14 +1697,7 @@
                 <w:b/>
                 <w:bCs/>
               </w:rPr>
-              <w:t xml:space="preserve"> (</w:t>
-            </w:r>
-            <w:r>
-              <w:rPr>
-                <w:b/>
-                <w:bCs/>
-              </w:rPr>
-              <w:t>Equipo)</w:t>
+              <w:t xml:space="preserve"> (Equipo)</w:t>
             </w:r>
           </w:p>
         </w:tc>
@@ -1753,21 +1730,7 @@
                 <w:b/>
                 <w:bCs/>
               </w:rPr>
-              <w:t xml:space="preserve"> (</w:t>
-            </w:r>
-            <w:r>
-              <w:rPr>
-                <w:b/>
-                <w:bCs/>
-              </w:rPr>
-              <w:t>Arbitro</w:t>
-            </w:r>
-            <w:r>
-              <w:rPr>
-                <w:b/>
-                <w:bCs/>
-              </w:rPr>
-              <w:t>)</w:t>
+              <w:t xml:space="preserve"> (Arbitro)</w:t>
             </w:r>
           </w:p>
         </w:tc>
@@ -1868,21 +1831,7 @@
                 <w:b/>
                 <w:bCs/>
               </w:rPr>
-              <w:t xml:space="preserve"> (</w:t>
-            </w:r>
-            <w:r>
-              <w:rPr>
-                <w:b/>
-                <w:bCs/>
-              </w:rPr>
-              <w:t>Encuentro</w:t>
-            </w:r>
-            <w:r>
-              <w:rPr>
-                <w:b/>
-                <w:bCs/>
-              </w:rPr>
-              <w:t>)</w:t>
+              <w:t xml:space="preserve"> (Encuentro)</w:t>
             </w:r>
           </w:p>
         </w:tc>
@@ -1956,13 +1905,2391 @@
       </w:tr>
     </w:tbl>
     <w:p/>
+    <w:tbl>
+      <w:tblPr>
+        <w:tblStyle w:val="Tablaconcuadrcula"/>
+        <w:tblW w:w="0" w:type="auto"/>
+        <w:tblLook w:val="04A0" w:firstRow="1" w:lastRow="0" w:firstColumn="1" w:lastColumn="0" w:noHBand="0" w:noVBand="1"/>
+      </w:tblPr>
+      <w:tblGrid>
+        <w:gridCol w:w="4414"/>
+        <w:gridCol w:w="4414"/>
+      </w:tblGrid>
+      <w:tr>
+        <w:tc>
+          <w:tcPr>
+            <w:tcW w:w="8828" w:type="dxa"/>
+            <w:gridSpan w:val="2"/>
+          </w:tcPr>
+          <w:p>
+            <w:pPr>
+              <w:jc w:val="center"/>
+              <w:rPr>
+                <w:b/>
+                <w:bCs/>
+              </w:rPr>
+            </w:pPr>
+            <w:r>
+              <w:rPr>
+                <w:b/>
+                <w:bCs/>
+              </w:rPr>
+              <w:t>TABLA DE POSICIONES</w:t>
+            </w:r>
+          </w:p>
+        </w:tc>
+      </w:tr>
+      <w:tr>
+        <w:tc>
+          <w:tcPr>
+            <w:tcW w:w="4414" w:type="dxa"/>
+          </w:tcPr>
+          <w:p>
+            <w:r>
+              <w:t>Equipo</w:t>
+            </w:r>
+          </w:p>
+        </w:tc>
+        <w:tc>
+          <w:tcPr>
+            <w:tcW w:w="4414" w:type="dxa"/>
+          </w:tcPr>
+          <w:p>
+            <w:r>
+              <w:rPr>
+                <w:b/>
+                <w:bCs/>
+              </w:rPr>
+              <w:t>ObjectId (Equipo)</w:t>
+            </w:r>
+          </w:p>
+        </w:tc>
+      </w:tr>
+      <w:tr>
+        <w:tc>
+          <w:tcPr>
+            <w:tcW w:w="4414" w:type="dxa"/>
+          </w:tcPr>
+          <w:p>
+            <w:proofErr w:type="gramStart"/>
+            <w:r>
+              <w:t>Total</w:t>
+            </w:r>
+            <w:proofErr w:type="gramEnd"/>
+            <w:r>
+              <w:t xml:space="preserve"> </w:t>
+            </w:r>
+            <w:r>
+              <w:t>Puntos</w:t>
+            </w:r>
+          </w:p>
+        </w:tc>
+        <w:tc>
+          <w:tcPr>
+            <w:tcW w:w="4414" w:type="dxa"/>
+          </w:tcPr>
+          <w:p>
+            <w:r>
+              <w:rPr>
+                <w:rFonts w:ascii="Times New Roman" w:hAnsi="Times New Roman" w:cs="Times New Roman"/>
+                <w:b/>
+                <w:bCs/>
+                <w:sz w:val="24"/>
+                <w:szCs w:val="24"/>
+              </w:rPr>
+              <w:t>Intenger</w:t>
+            </w:r>
+          </w:p>
+        </w:tc>
+      </w:tr>
+      <w:tr>
+        <w:tc>
+          <w:tcPr>
+            <w:tcW w:w="4414" w:type="dxa"/>
+          </w:tcPr>
+          <w:p>
+            <w:r>
+              <w:t>Partidos Empatados</w:t>
+            </w:r>
+          </w:p>
+        </w:tc>
+        <w:tc>
+          <w:tcPr>
+            <w:tcW w:w="4414" w:type="dxa"/>
+          </w:tcPr>
+          <w:p>
+            <w:r>
+              <w:rPr>
+                <w:rFonts w:ascii="Times New Roman" w:hAnsi="Times New Roman" w:cs="Times New Roman"/>
+                <w:b/>
+                <w:bCs/>
+                <w:sz w:val="24"/>
+                <w:szCs w:val="24"/>
+              </w:rPr>
+              <w:t>Intenger</w:t>
+            </w:r>
+          </w:p>
+        </w:tc>
+      </w:tr>
+      <w:tr>
+        <w:tc>
+          <w:tcPr>
+            <w:tcW w:w="4414" w:type="dxa"/>
+          </w:tcPr>
+          <w:p>
+            <w:r>
+              <w:t>Partidos Perdidos</w:t>
+            </w:r>
+          </w:p>
+        </w:tc>
+        <w:tc>
+          <w:tcPr>
+            <w:tcW w:w="4414" w:type="dxa"/>
+          </w:tcPr>
+          <w:p>
+            <w:r>
+              <w:rPr>
+                <w:rFonts w:ascii="Times New Roman" w:hAnsi="Times New Roman" w:cs="Times New Roman"/>
+                <w:b/>
+                <w:bCs/>
+                <w:sz w:val="24"/>
+                <w:szCs w:val="24"/>
+              </w:rPr>
+              <w:t>Intenger</w:t>
+            </w:r>
+          </w:p>
+        </w:tc>
+      </w:tr>
+      <w:tr>
+        <w:tc>
+          <w:tcPr>
+            <w:tcW w:w="4414" w:type="dxa"/>
+          </w:tcPr>
+          <w:p>
+            <w:r>
+              <w:t>Partidos Ganados</w:t>
+            </w:r>
+          </w:p>
+        </w:tc>
+        <w:tc>
+          <w:tcPr>
+            <w:tcW w:w="4414" w:type="dxa"/>
+          </w:tcPr>
+          <w:p>
+            <w:r>
+              <w:rPr>
+                <w:rFonts w:ascii="Times New Roman" w:hAnsi="Times New Roman" w:cs="Times New Roman"/>
+                <w:b/>
+                <w:bCs/>
+                <w:sz w:val="24"/>
+                <w:szCs w:val="24"/>
+              </w:rPr>
+              <w:t>Intenger</w:t>
+            </w:r>
+          </w:p>
+        </w:tc>
+      </w:tr>
+    </w:tbl>
+    <w:p/>
     <w:p>
       <w:r>
         <w:t>Después de realizado el torneo con los datos de resultado se podrá obtener la tabla de posiciones de cada encuentro</w:t>
       </w:r>
+      <w:r>
+        <w:t xml:space="preserve"> y el ganador del torneo.</w:t>
+      </w:r>
     </w:p>
     <w:p/>
-    <w:p/>
+    <w:p>
+      <w:pPr>
+        <w:rPr>
+          <w:rFonts w:ascii="Times New Roman" w:eastAsia="Times New Roman" w:hAnsi="Times New Roman" w:cs="Times New Roman"/>
+          <w:b/>
+          <w:bCs/>
+          <w:color w:val="000000"/>
+          <w:sz w:val="24"/>
+          <w:szCs w:val="24"/>
+          <w:lang w:eastAsia="es-CO"/>
+        </w:rPr>
+      </w:pPr>
+      <w:r>
+        <w:rPr>
+          <w:rFonts w:ascii="Times New Roman" w:eastAsia="Times New Roman" w:hAnsi="Times New Roman" w:cs="Times New Roman"/>
+          <w:b/>
+          <w:bCs/>
+          <w:color w:val="000000"/>
+          <w:sz w:val="24"/>
+          <w:szCs w:val="24"/>
+          <w:lang w:eastAsia="es-CO"/>
+        </w:rPr>
+        <w:t>ALGUNOS COMANDOS BASICOS DE MONGODB</w:t>
+      </w:r>
+    </w:p>
+    <w:p>
+      <w:pPr>
+        <w:rPr>
+          <w:rFonts w:ascii="Times New Roman" w:eastAsia="Times New Roman" w:hAnsi="Times New Roman" w:cs="Times New Roman"/>
+          <w:b/>
+          <w:bCs/>
+          <w:color w:val="000000"/>
+          <w:sz w:val="24"/>
+          <w:szCs w:val="24"/>
+          <w:lang w:eastAsia="es-CO"/>
+        </w:rPr>
+      </w:pPr>
+    </w:p>
+    <w:p>
+      <w:pPr>
+        <w:pStyle w:val="Prrafodelista"/>
+        <w:numPr>
+          <w:ilvl w:val="0"/>
+          <w:numId w:val="5"/>
+        </w:numPr>
+        <w:rPr>
+          <w:rFonts w:ascii="Times New Roman" w:eastAsia="Times New Roman" w:hAnsi="Times New Roman" w:cs="Times New Roman"/>
+          <w:color w:val="000000"/>
+          <w:sz w:val="24"/>
+          <w:szCs w:val="24"/>
+          <w:lang w:eastAsia="es-CO"/>
+        </w:rPr>
+      </w:pPr>
+      <w:r>
+        <w:rPr>
+          <w:rFonts w:ascii="Times New Roman" w:eastAsia="Times New Roman" w:hAnsi="Times New Roman" w:cs="Times New Roman"/>
+          <w:color w:val="000000"/>
+          <w:sz w:val="24"/>
+          <w:szCs w:val="24"/>
+          <w:lang w:eastAsia="es-CO"/>
+        </w:rPr>
+        <w:t>Para la inserción de un solo documento en la colección</w:t>
+      </w:r>
+      <w:r>
+        <w:rPr>
+          <w:rFonts w:ascii="Times New Roman" w:eastAsia="Times New Roman" w:hAnsi="Times New Roman" w:cs="Times New Roman"/>
+          <w:color w:val="000000"/>
+          <w:sz w:val="24"/>
+          <w:szCs w:val="24"/>
+          <w:lang w:eastAsia="es-CO"/>
+        </w:rPr>
+        <w:t xml:space="preserve"> </w:t>
+      </w:r>
+      <w:r>
+        <w:rPr>
+          <w:rFonts w:ascii="Times New Roman" w:eastAsia="Times New Roman" w:hAnsi="Times New Roman" w:cs="Times New Roman"/>
+          <w:color w:val="000000"/>
+          <w:sz w:val="24"/>
+          <w:szCs w:val="24"/>
+          <w:lang w:eastAsia="es-CO"/>
+        </w:rPr>
+        <w:t xml:space="preserve">se utiliza el método </w:t>
+      </w:r>
+      <w:proofErr w:type="gramStart"/>
+      <w:r>
+        <w:rPr>
+          <w:rFonts w:ascii="Times New Roman" w:eastAsia="Times New Roman" w:hAnsi="Times New Roman" w:cs="Times New Roman"/>
+          <w:b/>
+          <w:bCs/>
+          <w:color w:val="000000"/>
+          <w:sz w:val="24"/>
+          <w:szCs w:val="24"/>
+          <w:lang w:eastAsia="es-CO"/>
+        </w:rPr>
+        <w:t>insertOne(</w:t>
+      </w:r>
+      <w:proofErr w:type="gramEnd"/>
+      <w:r>
+        <w:rPr>
+          <w:rFonts w:ascii="Times New Roman" w:eastAsia="Times New Roman" w:hAnsi="Times New Roman" w:cs="Times New Roman"/>
+          <w:b/>
+          <w:bCs/>
+          <w:color w:val="000000"/>
+          <w:sz w:val="24"/>
+          <w:szCs w:val="24"/>
+          <w:lang w:eastAsia="es-CO"/>
+        </w:rPr>
+        <w:t>)</w:t>
+      </w:r>
+      <w:r>
+        <w:rPr>
+          <w:rFonts w:ascii="Times New Roman" w:eastAsia="Times New Roman" w:hAnsi="Times New Roman" w:cs="Times New Roman"/>
+          <w:color w:val="000000"/>
+          <w:sz w:val="24"/>
+          <w:szCs w:val="24"/>
+          <w:lang w:eastAsia="es-CO"/>
+        </w:rPr>
+        <w:t xml:space="preserve"> </w:t>
+      </w:r>
+      <w:r>
+        <w:rPr>
+          <w:rFonts w:ascii="Times New Roman" w:eastAsia="Times New Roman" w:hAnsi="Times New Roman" w:cs="Times New Roman"/>
+          <w:color w:val="000000"/>
+          <w:sz w:val="24"/>
+          <w:szCs w:val="24"/>
+          <w:lang w:eastAsia="es-CO"/>
+        </w:rPr>
+        <w:t>si dicha colección no existe el método también crea la colección</w:t>
+      </w:r>
+      <w:r>
+        <w:rPr>
+          <w:rFonts w:ascii="Times New Roman" w:eastAsia="Times New Roman" w:hAnsi="Times New Roman" w:cs="Times New Roman"/>
+          <w:color w:val="000000"/>
+          <w:sz w:val="24"/>
+          <w:szCs w:val="24"/>
+          <w:lang w:eastAsia="es-CO"/>
+        </w:rPr>
+        <w:t xml:space="preserve">, el documento no tiene un esquema de datos lo que significa que no tiene restricciones </w:t>
+      </w:r>
+      <w:r>
+        <w:rPr>
+          <w:rFonts w:ascii="Times New Roman" w:eastAsia="Times New Roman" w:hAnsi="Times New Roman" w:cs="Times New Roman"/>
+          <w:color w:val="000000"/>
+          <w:sz w:val="24"/>
+          <w:szCs w:val="24"/>
+          <w:lang w:eastAsia="es-CO"/>
+        </w:rPr>
+        <w:t>en la inserción.</w:t>
+      </w:r>
+    </w:p>
+    <w:p>
+      <w:pPr>
+        <w:pStyle w:val="Prrafodelista"/>
+        <w:rPr>
+          <w:rFonts w:ascii="Times New Roman" w:eastAsia="Times New Roman" w:hAnsi="Times New Roman" w:cs="Times New Roman"/>
+          <w:color w:val="000000"/>
+          <w:sz w:val="24"/>
+          <w:szCs w:val="24"/>
+          <w:lang w:eastAsia="es-CO"/>
+        </w:rPr>
+      </w:pPr>
+      <w:r>
+        <w:rPr>
+          <w:rFonts w:ascii="Times New Roman" w:eastAsia="Times New Roman" w:hAnsi="Times New Roman" w:cs="Times New Roman"/>
+          <w:b/>
+          <w:bCs/>
+          <w:color w:val="000000"/>
+          <w:sz w:val="24"/>
+          <w:szCs w:val="24"/>
+          <w:lang w:eastAsia="es-CO"/>
+        </w:rPr>
+        <w:t xml:space="preserve">Sintaxis: </w:t>
+      </w:r>
+      <w:proofErr w:type="gramStart"/>
+      <w:r>
+        <w:rPr>
+          <w:rFonts w:ascii="Times New Roman" w:eastAsia="Times New Roman" w:hAnsi="Times New Roman" w:cs="Times New Roman"/>
+          <w:color w:val="000000"/>
+          <w:sz w:val="24"/>
+          <w:szCs w:val="24"/>
+          <w:lang w:eastAsia="es-CO"/>
+        </w:rPr>
+        <w:t>nombrecollecion.insertOne</w:t>
+      </w:r>
+      <w:proofErr w:type="gramEnd"/>
+      <w:r>
+        <w:rPr>
+          <w:rFonts w:ascii="Times New Roman" w:eastAsia="Times New Roman" w:hAnsi="Times New Roman" w:cs="Times New Roman"/>
+          <w:color w:val="000000"/>
+          <w:sz w:val="24"/>
+          <w:szCs w:val="24"/>
+          <w:lang w:eastAsia="es-CO"/>
+        </w:rPr>
+        <w:t>(</w:t>
+      </w:r>
+      <w:r>
+        <w:rPr>
+          <w:rFonts w:ascii="Times New Roman" w:eastAsia="Times New Roman" w:hAnsi="Times New Roman" w:cs="Times New Roman"/>
+          <w:color w:val="000000"/>
+          <w:sz w:val="24"/>
+          <w:szCs w:val="24"/>
+          <w:lang w:val="es-ES" w:eastAsia="es-CO"/>
+        </w:rPr>
+        <w:t>{documento}</w:t>
+      </w:r>
+      <w:r>
+        <w:rPr>
+          <w:rFonts w:ascii="Times New Roman" w:eastAsia="Times New Roman" w:hAnsi="Times New Roman" w:cs="Times New Roman"/>
+          <w:color w:val="000000"/>
+          <w:sz w:val="24"/>
+          <w:szCs w:val="24"/>
+          <w:lang w:eastAsia="es-CO"/>
+        </w:rPr>
+        <w:t>)</w:t>
+      </w:r>
+    </w:p>
+    <w:p>
+      <w:pPr>
+        <w:pStyle w:val="Prrafodelista"/>
+        <w:rPr>
+          <w:rFonts w:ascii="Times New Roman" w:eastAsia="Times New Roman" w:hAnsi="Times New Roman" w:cs="Times New Roman"/>
+          <w:b/>
+          <w:bCs/>
+          <w:color w:val="000000"/>
+          <w:sz w:val="24"/>
+          <w:szCs w:val="24"/>
+          <w:lang w:eastAsia="es-CO"/>
+        </w:rPr>
+      </w:pPr>
+      <w:r>
+        <w:rPr>
+          <w:rFonts w:ascii="Times New Roman" w:eastAsia="Times New Roman" w:hAnsi="Times New Roman" w:cs="Times New Roman"/>
+          <w:b/>
+          <w:bCs/>
+          <w:color w:val="000000"/>
+          <w:sz w:val="24"/>
+          <w:szCs w:val="24"/>
+          <w:lang w:eastAsia="es-CO"/>
+        </w:rPr>
+        <w:t>Ejemplo:</w:t>
+      </w:r>
+    </w:p>
+    <w:p>
+      <w:pPr>
+        <w:pStyle w:val="Prrafodelista"/>
+        <w:rPr>
+          <w:rFonts w:ascii="Times New Roman" w:eastAsia="Times New Roman" w:hAnsi="Times New Roman" w:cs="Times New Roman"/>
+          <w:b/>
+          <w:bCs/>
+          <w:color w:val="000000"/>
+          <w:sz w:val="24"/>
+          <w:szCs w:val="24"/>
+          <w:lang w:eastAsia="es-CO"/>
+        </w:rPr>
+      </w:pPr>
+    </w:p>
+    <w:p>
+      <w:pPr>
+        <w:pStyle w:val="Prrafodelista"/>
+        <w:rPr>
+          <w:rFonts w:ascii="Times New Roman" w:eastAsia="Times New Roman" w:hAnsi="Times New Roman" w:cs="Times New Roman"/>
+          <w:color w:val="000000"/>
+          <w:sz w:val="24"/>
+          <w:szCs w:val="24"/>
+          <w:lang w:eastAsia="es-CO"/>
+        </w:rPr>
+      </w:pPr>
+      <w:proofErr w:type="gramStart"/>
+      <w:r>
+        <w:rPr>
+          <w:rFonts w:ascii="Times New Roman" w:eastAsia="Times New Roman" w:hAnsi="Times New Roman" w:cs="Times New Roman"/>
+          <w:color w:val="000000"/>
+          <w:sz w:val="24"/>
+          <w:szCs w:val="24"/>
+          <w:lang w:eastAsia="es-CO"/>
+        </w:rPr>
+        <w:t>db.usuarios</w:t>
+      </w:r>
+      <w:proofErr w:type="gramEnd"/>
+      <w:r>
+        <w:rPr>
+          <w:rFonts w:ascii="Times New Roman" w:eastAsia="Times New Roman" w:hAnsi="Times New Roman" w:cs="Times New Roman"/>
+          <w:color w:val="000000"/>
+          <w:sz w:val="24"/>
+          <w:szCs w:val="24"/>
+          <w:lang w:eastAsia="es-CO"/>
+        </w:rPr>
+        <w:t>.insertOne({</w:t>
+      </w:r>
+    </w:p>
+    <w:p>
+      <w:pPr>
+        <w:pStyle w:val="Prrafodelista"/>
+        <w:rPr>
+          <w:rFonts w:ascii="Times New Roman" w:eastAsia="Times New Roman" w:hAnsi="Times New Roman" w:cs="Times New Roman"/>
+          <w:color w:val="000000"/>
+          <w:sz w:val="24"/>
+          <w:szCs w:val="24"/>
+          <w:lang w:eastAsia="es-CO"/>
+        </w:rPr>
+      </w:pPr>
+      <w:r>
+        <w:rPr>
+          <w:rFonts w:ascii="Times New Roman" w:eastAsia="Times New Roman" w:hAnsi="Times New Roman" w:cs="Times New Roman"/>
+          <w:color w:val="000000"/>
+          <w:sz w:val="24"/>
+          <w:szCs w:val="24"/>
+          <w:lang w:eastAsia="es-CO"/>
+        </w:rPr>
+        <w:t>Nombre: “Nombre</w:t>
+      </w:r>
+      <w:r>
+        <w:rPr>
+          <w:rFonts w:ascii="Times New Roman" w:eastAsia="Times New Roman" w:hAnsi="Times New Roman" w:cs="Times New Roman"/>
+          <w:color w:val="000000"/>
+          <w:sz w:val="24"/>
+          <w:szCs w:val="24"/>
+          <w:lang w:eastAsia="es-CO"/>
+        </w:rPr>
+        <w:t xml:space="preserve"> usuario”, Edad:20, </w:t>
+      </w:r>
+      <w:r>
+        <w:rPr>
+          <w:rFonts w:ascii="Times New Roman" w:eastAsia="Times New Roman" w:hAnsi="Times New Roman" w:cs="Times New Roman"/>
+          <w:color w:val="000000"/>
+          <w:sz w:val="24"/>
+          <w:szCs w:val="24"/>
+          <w:lang w:eastAsia="es-CO"/>
+        </w:rPr>
+        <w:t>Estado: “Activo</w:t>
+      </w:r>
+      <w:r>
+        <w:rPr>
+          <w:rFonts w:ascii="Times New Roman" w:eastAsia="Times New Roman" w:hAnsi="Times New Roman" w:cs="Times New Roman"/>
+          <w:color w:val="000000"/>
+          <w:sz w:val="24"/>
+          <w:szCs w:val="24"/>
+          <w:lang w:eastAsia="es-CO"/>
+        </w:rPr>
+        <w:t>”</w:t>
+      </w:r>
+    </w:p>
+    <w:p>
+      <w:pPr>
+        <w:pStyle w:val="Prrafodelista"/>
+        <w:rPr>
+          <w:rFonts w:ascii="Times New Roman" w:eastAsia="Times New Roman" w:hAnsi="Times New Roman" w:cs="Times New Roman"/>
+          <w:color w:val="000000"/>
+          <w:sz w:val="24"/>
+          <w:szCs w:val="24"/>
+          <w:lang w:eastAsia="es-CO"/>
+        </w:rPr>
+      </w:pPr>
+      <w:r>
+        <w:rPr>
+          <w:rFonts w:ascii="Times New Roman" w:eastAsia="Times New Roman" w:hAnsi="Times New Roman" w:cs="Times New Roman"/>
+          <w:color w:val="000000"/>
+          <w:sz w:val="24"/>
+          <w:szCs w:val="24"/>
+          <w:lang w:eastAsia="es-CO"/>
+        </w:rPr>
+        <w:t>})</w:t>
+      </w:r>
+    </w:p>
+    <w:p>
+      <w:pPr>
+        <w:pStyle w:val="Prrafodelista"/>
+        <w:rPr>
+          <w:rFonts w:ascii="Times New Roman" w:eastAsia="Times New Roman" w:hAnsi="Times New Roman" w:cs="Times New Roman"/>
+          <w:color w:val="000000"/>
+          <w:sz w:val="24"/>
+          <w:szCs w:val="24"/>
+          <w:lang w:eastAsia="es-CO"/>
+        </w:rPr>
+      </w:pPr>
+    </w:p>
+    <w:p>
+      <w:pPr>
+        <w:pStyle w:val="Prrafodelista"/>
+        <w:numPr>
+          <w:ilvl w:val="0"/>
+          <w:numId w:val="5"/>
+        </w:numPr>
+        <w:rPr>
+          <w:rFonts w:ascii="Times New Roman" w:eastAsia="Times New Roman" w:hAnsi="Times New Roman" w:cs="Times New Roman"/>
+          <w:color w:val="000000"/>
+          <w:sz w:val="24"/>
+          <w:szCs w:val="24"/>
+          <w:lang w:eastAsia="es-CO"/>
+        </w:rPr>
+      </w:pPr>
+      <w:r>
+        <w:rPr>
+          <w:rFonts w:ascii="Times New Roman" w:eastAsia="Times New Roman" w:hAnsi="Times New Roman" w:cs="Times New Roman"/>
+          <w:color w:val="000000"/>
+          <w:sz w:val="24"/>
+          <w:szCs w:val="24"/>
+          <w:lang w:eastAsia="es-CO"/>
+        </w:rPr>
+        <w:t xml:space="preserve">Para insertar varios registros en una colección se utiliza el método </w:t>
+      </w:r>
+      <w:proofErr w:type="gramStart"/>
+      <w:r>
+        <w:rPr>
+          <w:rFonts w:ascii="Times New Roman" w:eastAsia="Times New Roman" w:hAnsi="Times New Roman" w:cs="Times New Roman"/>
+          <w:color w:val="000000"/>
+          <w:sz w:val="24"/>
+          <w:szCs w:val="24"/>
+          <w:lang w:eastAsia="es-CO"/>
+        </w:rPr>
+        <w:t>i</w:t>
+      </w:r>
+      <w:r>
+        <w:rPr>
+          <w:rFonts w:ascii="Times New Roman" w:eastAsia="Times New Roman" w:hAnsi="Times New Roman" w:cs="Times New Roman"/>
+          <w:b/>
+          <w:bCs/>
+          <w:color w:val="000000"/>
+          <w:sz w:val="24"/>
+          <w:szCs w:val="24"/>
+          <w:lang w:eastAsia="es-CO"/>
+        </w:rPr>
+        <w:t>nsertMany</w:t>
+      </w:r>
+      <w:r>
+        <w:rPr>
+          <w:rFonts w:ascii="Times New Roman" w:eastAsia="Times New Roman" w:hAnsi="Times New Roman" w:cs="Times New Roman"/>
+          <w:b/>
+          <w:bCs/>
+          <w:color w:val="000000"/>
+          <w:sz w:val="24"/>
+          <w:szCs w:val="24"/>
+          <w:lang w:eastAsia="es-CO"/>
+        </w:rPr>
+        <w:t>(</w:t>
+      </w:r>
+      <w:proofErr w:type="gramEnd"/>
+      <w:r>
+        <w:rPr>
+          <w:rFonts w:ascii="Times New Roman" w:eastAsia="Times New Roman" w:hAnsi="Times New Roman" w:cs="Times New Roman"/>
+          <w:b/>
+          <w:bCs/>
+          <w:color w:val="000000"/>
+          <w:sz w:val="24"/>
+          <w:szCs w:val="24"/>
+          <w:lang w:eastAsia="es-CO"/>
+        </w:rPr>
+        <w:t>)</w:t>
+      </w:r>
+    </w:p>
+    <w:p>
+      <w:pPr>
+        <w:pStyle w:val="Prrafodelista"/>
+        <w:rPr>
+          <w:rFonts w:ascii="Times New Roman" w:eastAsia="Times New Roman" w:hAnsi="Times New Roman" w:cs="Times New Roman"/>
+          <w:color w:val="000000"/>
+          <w:sz w:val="24"/>
+          <w:szCs w:val="24"/>
+          <w:lang w:eastAsia="es-CO"/>
+        </w:rPr>
+      </w:pPr>
+      <w:r>
+        <w:rPr>
+          <w:rFonts w:ascii="Times New Roman" w:eastAsia="Times New Roman" w:hAnsi="Times New Roman" w:cs="Times New Roman"/>
+          <w:b/>
+          <w:bCs/>
+          <w:color w:val="000000"/>
+          <w:sz w:val="24"/>
+          <w:szCs w:val="24"/>
+          <w:lang w:eastAsia="es-CO"/>
+        </w:rPr>
+        <w:lastRenderedPageBreak/>
+        <w:t>Sintaxis:</w:t>
+      </w:r>
+      <w:r>
+        <w:rPr>
+          <w:rFonts w:ascii="Times New Roman" w:eastAsia="Times New Roman" w:hAnsi="Times New Roman" w:cs="Times New Roman"/>
+          <w:b/>
+          <w:bCs/>
+          <w:color w:val="000000"/>
+          <w:sz w:val="24"/>
+          <w:szCs w:val="24"/>
+          <w:lang w:eastAsia="es-CO"/>
+        </w:rPr>
+        <w:t xml:space="preserve"> </w:t>
+      </w:r>
+      <w:proofErr w:type="gramStart"/>
+      <w:r>
+        <w:rPr>
+          <w:rFonts w:ascii="Times New Roman" w:eastAsia="Times New Roman" w:hAnsi="Times New Roman" w:cs="Times New Roman"/>
+          <w:color w:val="000000"/>
+          <w:sz w:val="24"/>
+          <w:szCs w:val="24"/>
+          <w:lang w:eastAsia="es-CO"/>
+        </w:rPr>
+        <w:t>nombrecollecion.insertMany</w:t>
+      </w:r>
+      <w:proofErr w:type="gramEnd"/>
+      <w:r>
+        <w:rPr>
+          <w:rFonts w:ascii="Times New Roman" w:eastAsia="Times New Roman" w:hAnsi="Times New Roman" w:cs="Times New Roman"/>
+          <w:color w:val="000000"/>
+          <w:sz w:val="24"/>
+          <w:szCs w:val="24"/>
+          <w:lang w:eastAsia="es-CO"/>
+        </w:rPr>
+        <w:t>(</w:t>
+      </w:r>
+      <w:r>
+        <w:rPr>
+          <w:rFonts w:ascii="Times New Roman" w:eastAsia="Times New Roman" w:hAnsi="Times New Roman" w:cs="Times New Roman"/>
+          <w:color w:val="000000"/>
+          <w:sz w:val="24"/>
+          <w:szCs w:val="24"/>
+          <w:lang w:eastAsia="es-CO"/>
+        </w:rPr>
+        <w:t>[</w:t>
+      </w:r>
+      <w:r>
+        <w:rPr>
+          <w:rFonts w:ascii="Times New Roman" w:eastAsia="Times New Roman" w:hAnsi="Times New Roman" w:cs="Times New Roman"/>
+          <w:color w:val="000000"/>
+          <w:sz w:val="24"/>
+          <w:szCs w:val="24"/>
+          <w:lang w:val="es-ES" w:eastAsia="es-CO"/>
+        </w:rPr>
+        <w:t>{documento1},{documento2},{documento3}…{documento}</w:t>
+      </w:r>
+      <w:r>
+        <w:rPr>
+          <w:rFonts w:ascii="Times New Roman" w:eastAsia="Times New Roman" w:hAnsi="Times New Roman" w:cs="Times New Roman"/>
+          <w:color w:val="000000"/>
+          <w:sz w:val="24"/>
+          <w:szCs w:val="24"/>
+          <w:lang w:eastAsia="es-CO"/>
+        </w:rPr>
+        <w:t>]</w:t>
+      </w:r>
+      <w:r>
+        <w:rPr>
+          <w:rFonts w:ascii="Times New Roman" w:eastAsia="Times New Roman" w:hAnsi="Times New Roman" w:cs="Times New Roman"/>
+          <w:color w:val="000000"/>
+          <w:sz w:val="24"/>
+          <w:szCs w:val="24"/>
+          <w:lang w:eastAsia="es-CO"/>
+        </w:rPr>
+        <w:t>)</w:t>
+      </w:r>
+    </w:p>
+    <w:p>
+      <w:pPr>
+        <w:pStyle w:val="Prrafodelista"/>
+        <w:rPr>
+          <w:rFonts w:ascii="Times New Roman" w:eastAsia="Times New Roman" w:hAnsi="Times New Roman" w:cs="Times New Roman"/>
+          <w:color w:val="000000"/>
+          <w:sz w:val="24"/>
+          <w:szCs w:val="24"/>
+          <w:lang w:eastAsia="es-CO"/>
+        </w:rPr>
+      </w:pPr>
+    </w:p>
+    <w:p>
+      <w:pPr>
+        <w:pStyle w:val="Prrafodelista"/>
+        <w:rPr>
+          <w:rFonts w:ascii="Times New Roman" w:eastAsia="Times New Roman" w:hAnsi="Times New Roman" w:cs="Times New Roman"/>
+          <w:b/>
+          <w:bCs/>
+          <w:color w:val="000000"/>
+          <w:sz w:val="24"/>
+          <w:szCs w:val="24"/>
+          <w:lang w:eastAsia="es-CO"/>
+        </w:rPr>
+      </w:pPr>
+      <w:r>
+        <w:rPr>
+          <w:rFonts w:ascii="Times New Roman" w:eastAsia="Times New Roman" w:hAnsi="Times New Roman" w:cs="Times New Roman"/>
+          <w:b/>
+          <w:bCs/>
+          <w:color w:val="000000"/>
+          <w:sz w:val="24"/>
+          <w:szCs w:val="24"/>
+          <w:lang w:eastAsia="es-CO"/>
+        </w:rPr>
+        <w:t>Ejemplo:</w:t>
+      </w:r>
+    </w:p>
+    <w:p>
+      <w:pPr>
+        <w:pStyle w:val="Prrafodelista"/>
+        <w:rPr>
+          <w:rFonts w:ascii="Times New Roman" w:eastAsia="Times New Roman" w:hAnsi="Times New Roman" w:cs="Times New Roman"/>
+          <w:color w:val="000000"/>
+          <w:sz w:val="24"/>
+          <w:szCs w:val="24"/>
+          <w:lang w:eastAsia="es-CO"/>
+        </w:rPr>
+      </w:pPr>
+      <w:proofErr w:type="gramStart"/>
+      <w:r>
+        <w:rPr>
+          <w:rFonts w:ascii="Times New Roman" w:eastAsia="Times New Roman" w:hAnsi="Times New Roman" w:cs="Times New Roman"/>
+          <w:color w:val="000000"/>
+          <w:sz w:val="24"/>
+          <w:szCs w:val="24"/>
+          <w:lang w:eastAsia="es-CO"/>
+        </w:rPr>
+        <w:t>db.usuarios</w:t>
+      </w:r>
+      <w:proofErr w:type="gramEnd"/>
+      <w:r>
+        <w:rPr>
+          <w:rFonts w:ascii="Times New Roman" w:eastAsia="Times New Roman" w:hAnsi="Times New Roman" w:cs="Times New Roman"/>
+          <w:color w:val="000000"/>
+          <w:sz w:val="24"/>
+          <w:szCs w:val="24"/>
+          <w:lang w:eastAsia="es-CO"/>
+        </w:rPr>
+        <w:t>.insetMany([</w:t>
+      </w:r>
+    </w:p>
+    <w:p>
+      <w:pPr>
+        <w:pStyle w:val="Prrafodelista"/>
+        <w:rPr>
+          <w:rFonts w:ascii="Times New Roman" w:eastAsia="Times New Roman" w:hAnsi="Times New Roman" w:cs="Times New Roman"/>
+          <w:color w:val="000000"/>
+          <w:sz w:val="24"/>
+          <w:szCs w:val="24"/>
+          <w:lang w:eastAsia="es-CO"/>
+        </w:rPr>
+      </w:pPr>
+      <w:r>
+        <w:rPr>
+          <w:rFonts w:ascii="Times New Roman" w:eastAsia="Times New Roman" w:hAnsi="Times New Roman" w:cs="Times New Roman"/>
+          <w:color w:val="000000"/>
+          <w:sz w:val="24"/>
+          <w:szCs w:val="24"/>
+          <w:lang w:eastAsia="es-CO"/>
+        </w:rPr>
+        <w:t>{</w:t>
+      </w:r>
+    </w:p>
+    <w:p>
+      <w:pPr>
+        <w:pStyle w:val="Prrafodelista"/>
+        <w:rPr>
+          <w:rFonts w:ascii="Times New Roman" w:eastAsia="Times New Roman" w:hAnsi="Times New Roman" w:cs="Times New Roman"/>
+          <w:color w:val="000000"/>
+          <w:sz w:val="24"/>
+          <w:szCs w:val="24"/>
+          <w:lang w:eastAsia="es-CO"/>
+        </w:rPr>
+      </w:pPr>
+      <w:r>
+        <w:rPr>
+          <w:rFonts w:ascii="Times New Roman" w:eastAsia="Times New Roman" w:hAnsi="Times New Roman" w:cs="Times New Roman"/>
+          <w:color w:val="000000"/>
+          <w:sz w:val="24"/>
+          <w:szCs w:val="24"/>
+          <w:lang w:eastAsia="es-CO"/>
+        </w:rPr>
+        <w:t>Nombre: “Nombre</w:t>
+      </w:r>
+      <w:r>
+        <w:rPr>
+          <w:rFonts w:ascii="Times New Roman" w:eastAsia="Times New Roman" w:hAnsi="Times New Roman" w:cs="Times New Roman"/>
+          <w:color w:val="000000"/>
+          <w:sz w:val="24"/>
+          <w:szCs w:val="24"/>
+          <w:lang w:eastAsia="es-CO"/>
+        </w:rPr>
+        <w:t xml:space="preserve"> usuario1”, Edad:20, </w:t>
+      </w:r>
+      <w:r>
+        <w:rPr>
+          <w:rFonts w:ascii="Times New Roman" w:eastAsia="Times New Roman" w:hAnsi="Times New Roman" w:cs="Times New Roman"/>
+          <w:color w:val="000000"/>
+          <w:sz w:val="24"/>
+          <w:szCs w:val="24"/>
+          <w:lang w:eastAsia="es-CO"/>
+        </w:rPr>
+        <w:t>Estado: “Activo</w:t>
+      </w:r>
+      <w:r>
+        <w:rPr>
+          <w:rFonts w:ascii="Times New Roman" w:eastAsia="Times New Roman" w:hAnsi="Times New Roman" w:cs="Times New Roman"/>
+          <w:color w:val="000000"/>
+          <w:sz w:val="24"/>
+          <w:szCs w:val="24"/>
+          <w:lang w:eastAsia="es-CO"/>
+        </w:rPr>
+        <w:t>”</w:t>
+      </w:r>
+    </w:p>
+    <w:p>
+      <w:pPr>
+        <w:pStyle w:val="Prrafodelista"/>
+        <w:rPr>
+          <w:rFonts w:ascii="Times New Roman" w:eastAsia="Times New Roman" w:hAnsi="Times New Roman" w:cs="Times New Roman"/>
+          <w:color w:val="000000"/>
+          <w:sz w:val="24"/>
+          <w:szCs w:val="24"/>
+          <w:lang w:eastAsia="es-CO"/>
+        </w:rPr>
+      </w:pPr>
+      <w:r>
+        <w:rPr>
+          <w:rFonts w:ascii="Times New Roman" w:eastAsia="Times New Roman" w:hAnsi="Times New Roman" w:cs="Times New Roman"/>
+          <w:color w:val="000000"/>
+          <w:sz w:val="24"/>
+          <w:szCs w:val="24"/>
+          <w:lang w:eastAsia="es-CO"/>
+        </w:rPr>
+        <w:t>},</w:t>
+      </w:r>
+    </w:p>
+    <w:p>
+      <w:pPr>
+        <w:pStyle w:val="Prrafodelista"/>
+        <w:rPr>
+          <w:rFonts w:ascii="Times New Roman" w:eastAsia="Times New Roman" w:hAnsi="Times New Roman" w:cs="Times New Roman"/>
+          <w:color w:val="000000"/>
+          <w:sz w:val="24"/>
+          <w:szCs w:val="24"/>
+          <w:lang w:eastAsia="es-CO"/>
+        </w:rPr>
+      </w:pPr>
+      <w:r>
+        <w:rPr>
+          <w:rFonts w:ascii="Times New Roman" w:eastAsia="Times New Roman" w:hAnsi="Times New Roman" w:cs="Times New Roman"/>
+          <w:color w:val="000000"/>
+          <w:sz w:val="24"/>
+          <w:szCs w:val="24"/>
+          <w:lang w:eastAsia="es-CO"/>
+        </w:rPr>
+        <w:t>{</w:t>
+      </w:r>
+    </w:p>
+    <w:p>
+      <w:pPr>
+        <w:pStyle w:val="Prrafodelista"/>
+        <w:rPr>
+          <w:rFonts w:ascii="Times New Roman" w:eastAsia="Times New Roman" w:hAnsi="Times New Roman" w:cs="Times New Roman"/>
+          <w:color w:val="000000"/>
+          <w:sz w:val="24"/>
+          <w:szCs w:val="24"/>
+          <w:lang w:eastAsia="es-CO"/>
+        </w:rPr>
+      </w:pPr>
+      <w:r>
+        <w:rPr>
+          <w:rFonts w:ascii="Times New Roman" w:eastAsia="Times New Roman" w:hAnsi="Times New Roman" w:cs="Times New Roman"/>
+          <w:color w:val="000000"/>
+          <w:sz w:val="24"/>
+          <w:szCs w:val="24"/>
+          <w:lang w:eastAsia="es-CO"/>
+        </w:rPr>
+        <w:t>Nombre: “Nombre</w:t>
+      </w:r>
+      <w:r>
+        <w:rPr>
+          <w:rFonts w:ascii="Times New Roman" w:eastAsia="Times New Roman" w:hAnsi="Times New Roman" w:cs="Times New Roman"/>
+          <w:color w:val="000000"/>
+          <w:sz w:val="24"/>
+          <w:szCs w:val="24"/>
+          <w:lang w:eastAsia="es-CO"/>
+        </w:rPr>
+        <w:t xml:space="preserve"> usuario2”, Edad:20, </w:t>
+      </w:r>
+      <w:r>
+        <w:rPr>
+          <w:rFonts w:ascii="Times New Roman" w:eastAsia="Times New Roman" w:hAnsi="Times New Roman" w:cs="Times New Roman"/>
+          <w:color w:val="000000"/>
+          <w:sz w:val="24"/>
+          <w:szCs w:val="24"/>
+          <w:lang w:eastAsia="es-CO"/>
+        </w:rPr>
+        <w:t>Estado: “Activo</w:t>
+      </w:r>
+      <w:r>
+        <w:rPr>
+          <w:rFonts w:ascii="Times New Roman" w:eastAsia="Times New Roman" w:hAnsi="Times New Roman" w:cs="Times New Roman"/>
+          <w:color w:val="000000"/>
+          <w:sz w:val="24"/>
+          <w:szCs w:val="24"/>
+          <w:lang w:eastAsia="es-CO"/>
+        </w:rPr>
+        <w:t>”</w:t>
+      </w:r>
+    </w:p>
+    <w:p>
+      <w:pPr>
+        <w:pStyle w:val="Prrafodelista"/>
+        <w:rPr>
+          <w:rFonts w:ascii="Times New Roman" w:eastAsia="Times New Roman" w:hAnsi="Times New Roman" w:cs="Times New Roman"/>
+          <w:color w:val="000000"/>
+          <w:sz w:val="24"/>
+          <w:szCs w:val="24"/>
+          <w:lang w:eastAsia="es-CO"/>
+        </w:rPr>
+      </w:pPr>
+      <w:r>
+        <w:rPr>
+          <w:rFonts w:ascii="Times New Roman" w:eastAsia="Times New Roman" w:hAnsi="Times New Roman" w:cs="Times New Roman"/>
+          <w:color w:val="000000"/>
+          <w:sz w:val="24"/>
+          <w:szCs w:val="24"/>
+          <w:lang w:eastAsia="es-CO"/>
+        </w:rPr>
+        <w:t>},</w:t>
+      </w:r>
+    </w:p>
+    <w:p>
+      <w:pPr>
+        <w:pStyle w:val="Prrafodelista"/>
+        <w:rPr>
+          <w:rFonts w:ascii="Times New Roman" w:eastAsia="Times New Roman" w:hAnsi="Times New Roman" w:cs="Times New Roman"/>
+          <w:color w:val="000000"/>
+          <w:sz w:val="24"/>
+          <w:szCs w:val="24"/>
+          <w:lang w:eastAsia="es-CO"/>
+        </w:rPr>
+      </w:pPr>
+      <w:r>
+        <w:rPr>
+          <w:rFonts w:ascii="Times New Roman" w:eastAsia="Times New Roman" w:hAnsi="Times New Roman" w:cs="Times New Roman"/>
+          <w:color w:val="000000"/>
+          <w:sz w:val="24"/>
+          <w:szCs w:val="24"/>
+          <w:lang w:eastAsia="es-CO"/>
+        </w:rPr>
+        <w:t>{</w:t>
+      </w:r>
+    </w:p>
+    <w:p>
+      <w:pPr>
+        <w:pStyle w:val="Prrafodelista"/>
+        <w:rPr>
+          <w:rFonts w:ascii="Times New Roman" w:eastAsia="Times New Roman" w:hAnsi="Times New Roman" w:cs="Times New Roman"/>
+          <w:color w:val="000000"/>
+          <w:sz w:val="24"/>
+          <w:szCs w:val="24"/>
+          <w:lang w:eastAsia="es-CO"/>
+        </w:rPr>
+      </w:pPr>
+      <w:r>
+        <w:rPr>
+          <w:rFonts w:ascii="Times New Roman" w:eastAsia="Times New Roman" w:hAnsi="Times New Roman" w:cs="Times New Roman"/>
+          <w:color w:val="000000"/>
+          <w:sz w:val="24"/>
+          <w:szCs w:val="24"/>
+          <w:lang w:eastAsia="es-CO"/>
+        </w:rPr>
+        <w:t>Nombre: “Nombre</w:t>
+      </w:r>
+      <w:r>
+        <w:rPr>
+          <w:rFonts w:ascii="Times New Roman" w:eastAsia="Times New Roman" w:hAnsi="Times New Roman" w:cs="Times New Roman"/>
+          <w:color w:val="000000"/>
+          <w:sz w:val="24"/>
+          <w:szCs w:val="24"/>
+          <w:lang w:eastAsia="es-CO"/>
+        </w:rPr>
+        <w:t xml:space="preserve"> usuario3”, Edad:20, </w:t>
+      </w:r>
+      <w:r>
+        <w:rPr>
+          <w:rFonts w:ascii="Times New Roman" w:eastAsia="Times New Roman" w:hAnsi="Times New Roman" w:cs="Times New Roman"/>
+          <w:color w:val="000000"/>
+          <w:sz w:val="24"/>
+          <w:szCs w:val="24"/>
+          <w:lang w:eastAsia="es-CO"/>
+        </w:rPr>
+        <w:t>Estado: “Activo</w:t>
+      </w:r>
+      <w:r>
+        <w:rPr>
+          <w:rFonts w:ascii="Times New Roman" w:eastAsia="Times New Roman" w:hAnsi="Times New Roman" w:cs="Times New Roman"/>
+          <w:color w:val="000000"/>
+          <w:sz w:val="24"/>
+          <w:szCs w:val="24"/>
+          <w:lang w:eastAsia="es-CO"/>
+        </w:rPr>
+        <w:t>”</w:t>
+      </w:r>
+    </w:p>
+    <w:p>
+      <w:pPr>
+        <w:pStyle w:val="Prrafodelista"/>
+        <w:rPr>
+          <w:rFonts w:ascii="Times New Roman" w:eastAsia="Times New Roman" w:hAnsi="Times New Roman" w:cs="Times New Roman"/>
+          <w:color w:val="000000"/>
+          <w:sz w:val="24"/>
+          <w:szCs w:val="24"/>
+          <w:lang w:eastAsia="es-CO"/>
+        </w:rPr>
+      </w:pPr>
+      <w:r>
+        <w:rPr>
+          <w:rFonts w:ascii="Times New Roman" w:eastAsia="Times New Roman" w:hAnsi="Times New Roman" w:cs="Times New Roman"/>
+          <w:color w:val="000000"/>
+          <w:sz w:val="24"/>
+          <w:szCs w:val="24"/>
+          <w:lang w:eastAsia="es-CO"/>
+        </w:rPr>
+        <w:t>}</w:t>
+      </w:r>
+    </w:p>
+    <w:p>
+      <w:pPr>
+        <w:pStyle w:val="Prrafodelista"/>
+        <w:rPr>
+          <w:rFonts w:ascii="Times New Roman" w:eastAsia="Times New Roman" w:hAnsi="Times New Roman" w:cs="Times New Roman"/>
+          <w:color w:val="000000"/>
+          <w:sz w:val="24"/>
+          <w:szCs w:val="24"/>
+          <w:lang w:eastAsia="es-CO"/>
+        </w:rPr>
+      </w:pPr>
+      <w:r>
+        <w:rPr>
+          <w:rFonts w:ascii="Times New Roman" w:eastAsia="Times New Roman" w:hAnsi="Times New Roman" w:cs="Times New Roman"/>
+          <w:color w:val="000000"/>
+          <w:sz w:val="24"/>
+          <w:szCs w:val="24"/>
+          <w:lang w:eastAsia="es-CO"/>
+        </w:rPr>
+        <w:t>]</w:t>
+      </w:r>
+      <w:r>
+        <w:rPr>
+          <w:rFonts w:ascii="Times New Roman" w:eastAsia="Times New Roman" w:hAnsi="Times New Roman" w:cs="Times New Roman"/>
+          <w:color w:val="000000"/>
+          <w:sz w:val="24"/>
+          <w:szCs w:val="24"/>
+          <w:lang w:eastAsia="es-CO"/>
+        </w:rPr>
+        <w:t>)</w:t>
+      </w:r>
+    </w:p>
+    <w:p>
+      <w:pPr>
+        <w:pStyle w:val="Prrafodelista"/>
+        <w:rPr>
+          <w:rFonts w:ascii="Times New Roman" w:eastAsia="Times New Roman" w:hAnsi="Times New Roman" w:cs="Times New Roman"/>
+          <w:color w:val="000000"/>
+          <w:sz w:val="24"/>
+          <w:szCs w:val="24"/>
+          <w:lang w:eastAsia="es-CO"/>
+        </w:rPr>
+      </w:pPr>
+    </w:p>
+    <w:p>
+      <w:pPr>
+        <w:pStyle w:val="Prrafodelista"/>
+        <w:rPr>
+          <w:rFonts w:ascii="Times New Roman" w:eastAsia="Times New Roman" w:hAnsi="Times New Roman" w:cs="Times New Roman"/>
+          <w:b/>
+          <w:bCs/>
+          <w:color w:val="000000"/>
+          <w:sz w:val="24"/>
+          <w:szCs w:val="24"/>
+          <w:lang w:eastAsia="es-CO"/>
+        </w:rPr>
+      </w:pPr>
+    </w:p>
+    <w:p>
+      <w:pPr>
+        <w:pStyle w:val="Prrafodelista"/>
+        <w:numPr>
+          <w:ilvl w:val="0"/>
+          <w:numId w:val="5"/>
+        </w:numPr>
+        <w:rPr>
+          <w:rFonts w:ascii="Times New Roman" w:hAnsi="Times New Roman" w:cs="Times New Roman"/>
+          <w:sz w:val="24"/>
+          <w:szCs w:val="24"/>
+        </w:rPr>
+      </w:pPr>
+      <w:r>
+        <w:rPr>
+          <w:rFonts w:ascii="Times New Roman" w:hAnsi="Times New Roman" w:cs="Times New Roman"/>
+          <w:sz w:val="24"/>
+          <w:szCs w:val="24"/>
+        </w:rPr>
+        <w:t xml:space="preserve">Para poder recuperar los datos de una colección se utiliza el método </w:t>
+      </w:r>
+      <w:proofErr w:type="gramStart"/>
+      <w:r>
+        <w:rPr>
+          <w:rFonts w:ascii="Times New Roman" w:hAnsi="Times New Roman" w:cs="Times New Roman"/>
+          <w:b/>
+          <w:bCs/>
+          <w:sz w:val="24"/>
+          <w:szCs w:val="24"/>
+        </w:rPr>
+        <w:t>find(</w:t>
+      </w:r>
+      <w:proofErr w:type="gramEnd"/>
+      <w:r>
+        <w:rPr>
+          <w:rFonts w:ascii="Times New Roman" w:hAnsi="Times New Roman" w:cs="Times New Roman"/>
+          <w:b/>
+          <w:bCs/>
+          <w:sz w:val="24"/>
+          <w:szCs w:val="24"/>
+        </w:rPr>
+        <w:t xml:space="preserve">) </w:t>
+      </w:r>
+      <w:r>
+        <w:rPr>
+          <w:rFonts w:ascii="Times New Roman" w:hAnsi="Times New Roman" w:cs="Times New Roman"/>
+          <w:sz w:val="24"/>
+          <w:szCs w:val="24"/>
+        </w:rPr>
+        <w:t xml:space="preserve">se utiliza para recuperar todos los </w:t>
+      </w:r>
+      <w:r>
+        <w:rPr>
+          <w:rFonts w:ascii="Times New Roman" w:hAnsi="Times New Roman" w:cs="Times New Roman"/>
+          <w:sz w:val="24"/>
+          <w:szCs w:val="24"/>
+        </w:rPr>
+        <w:t>documentos de la colección.</w:t>
+      </w:r>
+    </w:p>
+    <w:p>
+      <w:pPr>
+        <w:pStyle w:val="Prrafodelista"/>
+        <w:rPr>
+          <w:rFonts w:ascii="Times New Roman" w:hAnsi="Times New Roman" w:cs="Times New Roman"/>
+          <w:sz w:val="24"/>
+          <w:szCs w:val="24"/>
+        </w:rPr>
+      </w:pPr>
+    </w:p>
+    <w:p>
+      <w:pPr>
+        <w:pStyle w:val="Prrafodelista"/>
+        <w:rPr>
+          <w:rFonts w:ascii="Times New Roman" w:eastAsia="Times New Roman" w:hAnsi="Times New Roman" w:cs="Times New Roman"/>
+          <w:color w:val="000000"/>
+          <w:sz w:val="24"/>
+          <w:szCs w:val="24"/>
+          <w:lang w:eastAsia="es-CO"/>
+        </w:rPr>
+      </w:pPr>
+      <w:r>
+        <w:rPr>
+          <w:rFonts w:ascii="Times New Roman" w:hAnsi="Times New Roman" w:cs="Times New Roman"/>
+          <w:b/>
+          <w:bCs/>
+          <w:sz w:val="24"/>
+          <w:szCs w:val="24"/>
+        </w:rPr>
+        <w:t>S</w:t>
+      </w:r>
+      <w:r>
+        <w:rPr>
+          <w:rFonts w:ascii="Times New Roman" w:hAnsi="Times New Roman" w:cs="Times New Roman"/>
+          <w:b/>
+          <w:bCs/>
+          <w:sz w:val="24"/>
+          <w:szCs w:val="24"/>
+        </w:rPr>
+        <w:t>intaxis</w:t>
+      </w:r>
+      <w:r>
+        <w:rPr>
+          <w:rFonts w:ascii="Times New Roman" w:hAnsi="Times New Roman" w:cs="Times New Roman"/>
+          <w:sz w:val="24"/>
+          <w:szCs w:val="24"/>
+        </w:rPr>
+        <w:t>:</w:t>
+      </w:r>
+      <w:r>
+        <w:rPr>
+          <w:rFonts w:ascii="Times New Roman" w:eastAsia="Times New Roman" w:hAnsi="Times New Roman" w:cs="Times New Roman"/>
+          <w:color w:val="000000"/>
+          <w:sz w:val="24"/>
+          <w:szCs w:val="24"/>
+          <w:lang w:eastAsia="es-CO"/>
+        </w:rPr>
+        <w:t xml:space="preserve"> </w:t>
+      </w:r>
+      <w:proofErr w:type="gramStart"/>
+      <w:r>
+        <w:rPr>
+          <w:rFonts w:ascii="Times New Roman" w:eastAsia="Times New Roman" w:hAnsi="Times New Roman" w:cs="Times New Roman"/>
+          <w:color w:val="000000"/>
+          <w:sz w:val="24"/>
+          <w:szCs w:val="24"/>
+          <w:lang w:eastAsia="es-CO"/>
+        </w:rPr>
+        <w:t>nombrecollecion.find</w:t>
+      </w:r>
+      <w:proofErr w:type="gramEnd"/>
+      <w:r>
+        <w:rPr>
+          <w:rFonts w:ascii="Times New Roman" w:eastAsia="Times New Roman" w:hAnsi="Times New Roman" w:cs="Times New Roman"/>
+          <w:color w:val="000000"/>
+          <w:sz w:val="24"/>
+          <w:szCs w:val="24"/>
+          <w:lang w:eastAsia="es-CO"/>
+        </w:rPr>
+        <w:t>()</w:t>
+      </w:r>
+    </w:p>
+    <w:p>
+      <w:pPr>
+        <w:pStyle w:val="Prrafodelista"/>
+        <w:rPr>
+          <w:rFonts w:ascii="Times New Roman" w:eastAsia="Times New Roman" w:hAnsi="Times New Roman" w:cs="Times New Roman"/>
+          <w:color w:val="000000"/>
+          <w:sz w:val="24"/>
+          <w:szCs w:val="24"/>
+          <w:lang w:eastAsia="es-CO"/>
+        </w:rPr>
+      </w:pPr>
+    </w:p>
+    <w:p>
+      <w:pPr>
+        <w:pStyle w:val="Prrafodelista"/>
+        <w:rPr>
+          <w:rFonts w:ascii="Times New Roman" w:eastAsia="Times New Roman" w:hAnsi="Times New Roman" w:cs="Times New Roman"/>
+          <w:color w:val="000000"/>
+          <w:sz w:val="24"/>
+          <w:szCs w:val="24"/>
+          <w:lang w:eastAsia="es-CO"/>
+        </w:rPr>
+      </w:pPr>
+      <w:r>
+        <w:rPr>
+          <w:rFonts w:ascii="Times New Roman" w:hAnsi="Times New Roman" w:cs="Times New Roman"/>
+          <w:b/>
+          <w:bCs/>
+          <w:sz w:val="24"/>
+          <w:szCs w:val="24"/>
+        </w:rPr>
+        <w:t>Ejemplo:</w:t>
+      </w:r>
+      <w:r>
+        <w:rPr>
+          <w:rFonts w:ascii="Times New Roman" w:eastAsia="Times New Roman" w:hAnsi="Times New Roman" w:cs="Times New Roman"/>
+          <w:color w:val="000000"/>
+          <w:sz w:val="24"/>
+          <w:szCs w:val="24"/>
+          <w:lang w:eastAsia="es-CO"/>
+        </w:rPr>
+        <w:t xml:space="preserve"> </w:t>
+      </w:r>
+      <w:proofErr w:type="gramStart"/>
+      <w:r>
+        <w:rPr>
+          <w:rFonts w:ascii="Times New Roman" w:eastAsia="Times New Roman" w:hAnsi="Times New Roman" w:cs="Times New Roman"/>
+          <w:color w:val="000000"/>
+          <w:sz w:val="24"/>
+          <w:szCs w:val="24"/>
+          <w:lang w:eastAsia="es-CO"/>
+        </w:rPr>
+        <w:t>db.usuarios</w:t>
+      </w:r>
+      <w:proofErr w:type="gramEnd"/>
+      <w:r>
+        <w:rPr>
+          <w:rFonts w:ascii="Times New Roman" w:eastAsia="Times New Roman" w:hAnsi="Times New Roman" w:cs="Times New Roman"/>
+          <w:color w:val="000000"/>
+          <w:sz w:val="24"/>
+          <w:szCs w:val="24"/>
+          <w:lang w:eastAsia="es-CO"/>
+        </w:rPr>
+        <w:t>.find()</w:t>
+      </w:r>
+    </w:p>
+    <w:p>
+      <w:pPr>
+        <w:pStyle w:val="Prrafodelista"/>
+        <w:rPr>
+          <w:rFonts w:ascii="Times New Roman" w:eastAsia="Times New Roman" w:hAnsi="Times New Roman" w:cs="Times New Roman"/>
+          <w:color w:val="000000"/>
+          <w:sz w:val="24"/>
+          <w:szCs w:val="24"/>
+          <w:lang w:eastAsia="es-CO"/>
+        </w:rPr>
+      </w:pPr>
+    </w:p>
+    <w:p>
+      <w:pPr>
+        <w:pStyle w:val="Prrafodelista"/>
+        <w:rPr>
+          <w:rFonts w:ascii="Times New Roman" w:eastAsia="Times New Roman" w:hAnsi="Times New Roman" w:cs="Times New Roman"/>
+          <w:color w:val="000000"/>
+          <w:sz w:val="24"/>
+          <w:szCs w:val="24"/>
+          <w:lang w:eastAsia="es-CO"/>
+        </w:rPr>
+      </w:pPr>
+      <w:r>
+        <w:rPr>
+          <w:rFonts w:ascii="Times New Roman" w:eastAsia="Times New Roman" w:hAnsi="Times New Roman" w:cs="Times New Roman"/>
+          <w:color w:val="000000"/>
+          <w:sz w:val="24"/>
+          <w:szCs w:val="24"/>
+          <w:lang w:eastAsia="es-CO"/>
+        </w:rPr>
+        <w:t>{</w:t>
+      </w:r>
+      <w:r>
+        <w:rPr>
+          <w:rFonts w:ascii="Times New Roman" w:eastAsia="Times New Roman" w:hAnsi="Times New Roman" w:cs="Times New Roman"/>
+          <w:color w:val="000000"/>
+          <w:sz w:val="24"/>
+          <w:szCs w:val="24"/>
+          <w:lang w:eastAsia="es-CO"/>
+        </w:rPr>
+        <w:t>Nombre: “Nombre</w:t>
+      </w:r>
+      <w:r>
+        <w:rPr>
+          <w:rFonts w:ascii="Times New Roman" w:eastAsia="Times New Roman" w:hAnsi="Times New Roman" w:cs="Times New Roman"/>
+          <w:color w:val="000000"/>
+          <w:sz w:val="24"/>
+          <w:szCs w:val="24"/>
+          <w:lang w:eastAsia="es-CO"/>
+        </w:rPr>
+        <w:t xml:space="preserve"> usuario1”, Edad:20, </w:t>
+      </w:r>
+      <w:r>
+        <w:rPr>
+          <w:rFonts w:ascii="Times New Roman" w:eastAsia="Times New Roman" w:hAnsi="Times New Roman" w:cs="Times New Roman"/>
+          <w:color w:val="000000"/>
+          <w:sz w:val="24"/>
+          <w:szCs w:val="24"/>
+          <w:lang w:eastAsia="es-CO"/>
+        </w:rPr>
+        <w:t>Estado: “Activo</w:t>
+      </w:r>
+      <w:r>
+        <w:rPr>
+          <w:rFonts w:ascii="Times New Roman" w:eastAsia="Times New Roman" w:hAnsi="Times New Roman" w:cs="Times New Roman"/>
+          <w:color w:val="000000"/>
+          <w:sz w:val="24"/>
+          <w:szCs w:val="24"/>
+          <w:lang w:eastAsia="es-CO"/>
+        </w:rPr>
+        <w:t>”},</w:t>
+      </w:r>
+    </w:p>
+    <w:p>
+      <w:pPr>
+        <w:pStyle w:val="Prrafodelista"/>
+        <w:rPr>
+          <w:rFonts w:ascii="Times New Roman" w:eastAsia="Times New Roman" w:hAnsi="Times New Roman" w:cs="Times New Roman"/>
+          <w:color w:val="000000"/>
+          <w:sz w:val="24"/>
+          <w:szCs w:val="24"/>
+          <w:lang w:eastAsia="es-CO"/>
+        </w:rPr>
+      </w:pPr>
+      <w:r>
+        <w:rPr>
+          <w:rFonts w:ascii="Times New Roman" w:eastAsia="Times New Roman" w:hAnsi="Times New Roman" w:cs="Times New Roman"/>
+          <w:color w:val="000000"/>
+          <w:sz w:val="24"/>
+          <w:szCs w:val="24"/>
+          <w:lang w:eastAsia="es-CO"/>
+        </w:rPr>
+        <w:t>{</w:t>
+      </w:r>
+      <w:r>
+        <w:rPr>
+          <w:rFonts w:ascii="Times New Roman" w:eastAsia="Times New Roman" w:hAnsi="Times New Roman" w:cs="Times New Roman"/>
+          <w:color w:val="000000"/>
+          <w:sz w:val="24"/>
+          <w:szCs w:val="24"/>
+          <w:lang w:eastAsia="es-CO"/>
+        </w:rPr>
+        <w:t>Nombre: “Nombre</w:t>
+      </w:r>
+      <w:r>
+        <w:rPr>
+          <w:rFonts w:ascii="Times New Roman" w:eastAsia="Times New Roman" w:hAnsi="Times New Roman" w:cs="Times New Roman"/>
+          <w:color w:val="000000"/>
+          <w:sz w:val="24"/>
+          <w:szCs w:val="24"/>
+          <w:lang w:eastAsia="es-CO"/>
+        </w:rPr>
+        <w:t xml:space="preserve"> usuario2”, Edad:20, </w:t>
+      </w:r>
+      <w:r>
+        <w:rPr>
+          <w:rFonts w:ascii="Times New Roman" w:eastAsia="Times New Roman" w:hAnsi="Times New Roman" w:cs="Times New Roman"/>
+          <w:color w:val="000000"/>
+          <w:sz w:val="24"/>
+          <w:szCs w:val="24"/>
+          <w:lang w:eastAsia="es-CO"/>
+        </w:rPr>
+        <w:t>Estado: “Activo</w:t>
+      </w:r>
+      <w:r>
+        <w:rPr>
+          <w:rFonts w:ascii="Times New Roman" w:eastAsia="Times New Roman" w:hAnsi="Times New Roman" w:cs="Times New Roman"/>
+          <w:color w:val="000000"/>
+          <w:sz w:val="24"/>
+          <w:szCs w:val="24"/>
+          <w:lang w:eastAsia="es-CO"/>
+        </w:rPr>
+        <w:t>”},</w:t>
+      </w:r>
+    </w:p>
+    <w:p>
+      <w:pPr>
+        <w:pStyle w:val="Prrafodelista"/>
+        <w:rPr>
+          <w:rFonts w:ascii="Times New Roman" w:eastAsia="Times New Roman" w:hAnsi="Times New Roman" w:cs="Times New Roman"/>
+          <w:color w:val="000000"/>
+          <w:sz w:val="24"/>
+          <w:szCs w:val="24"/>
+          <w:lang w:eastAsia="es-CO"/>
+        </w:rPr>
+      </w:pPr>
+      <w:r>
+        <w:rPr>
+          <w:rFonts w:ascii="Times New Roman" w:eastAsia="Times New Roman" w:hAnsi="Times New Roman" w:cs="Times New Roman"/>
+          <w:color w:val="000000"/>
+          <w:sz w:val="24"/>
+          <w:szCs w:val="24"/>
+          <w:lang w:eastAsia="es-CO"/>
+        </w:rPr>
+        <w:t>{</w:t>
+      </w:r>
+      <w:r>
+        <w:rPr>
+          <w:rFonts w:ascii="Times New Roman" w:eastAsia="Times New Roman" w:hAnsi="Times New Roman" w:cs="Times New Roman"/>
+          <w:color w:val="000000"/>
+          <w:sz w:val="24"/>
+          <w:szCs w:val="24"/>
+          <w:lang w:eastAsia="es-CO"/>
+        </w:rPr>
+        <w:t>Nombre: “Nombre</w:t>
+      </w:r>
+      <w:r>
+        <w:rPr>
+          <w:rFonts w:ascii="Times New Roman" w:eastAsia="Times New Roman" w:hAnsi="Times New Roman" w:cs="Times New Roman"/>
+          <w:color w:val="000000"/>
+          <w:sz w:val="24"/>
+          <w:szCs w:val="24"/>
+          <w:lang w:eastAsia="es-CO"/>
+        </w:rPr>
+        <w:t xml:space="preserve"> usuario3”, Edad:20, </w:t>
+      </w:r>
+      <w:r>
+        <w:rPr>
+          <w:rFonts w:ascii="Times New Roman" w:eastAsia="Times New Roman" w:hAnsi="Times New Roman" w:cs="Times New Roman"/>
+          <w:color w:val="000000"/>
+          <w:sz w:val="24"/>
+          <w:szCs w:val="24"/>
+          <w:lang w:eastAsia="es-CO"/>
+        </w:rPr>
+        <w:t>Estado: “Activo</w:t>
+      </w:r>
+      <w:r>
+        <w:rPr>
+          <w:rFonts w:ascii="Times New Roman" w:eastAsia="Times New Roman" w:hAnsi="Times New Roman" w:cs="Times New Roman"/>
+          <w:color w:val="000000"/>
+          <w:sz w:val="24"/>
+          <w:szCs w:val="24"/>
+          <w:lang w:eastAsia="es-CO"/>
+        </w:rPr>
+        <w:t>”}</w:t>
+      </w:r>
+    </w:p>
+    <w:p>
+      <w:pPr>
+        <w:pStyle w:val="Prrafodelista"/>
+        <w:rPr>
+          <w:rFonts w:ascii="Times New Roman" w:eastAsia="Times New Roman" w:hAnsi="Times New Roman" w:cs="Times New Roman"/>
+          <w:color w:val="000000"/>
+          <w:sz w:val="24"/>
+          <w:szCs w:val="24"/>
+          <w:lang w:eastAsia="es-CO"/>
+        </w:rPr>
+      </w:pPr>
+    </w:p>
+    <w:p>
+      <w:pPr>
+        <w:pStyle w:val="Prrafodelista"/>
+        <w:numPr>
+          <w:ilvl w:val="0"/>
+          <w:numId w:val="5"/>
+        </w:numPr>
+        <w:rPr>
+          <w:rFonts w:ascii="Times New Roman" w:eastAsia="Times New Roman" w:hAnsi="Times New Roman" w:cs="Times New Roman"/>
+          <w:color w:val="000000"/>
+          <w:sz w:val="24"/>
+          <w:szCs w:val="24"/>
+          <w:lang w:eastAsia="es-CO"/>
+        </w:rPr>
+      </w:pPr>
+      <w:r>
+        <w:rPr>
+          <w:rFonts w:ascii="Times New Roman" w:eastAsia="Times New Roman" w:hAnsi="Times New Roman" w:cs="Times New Roman"/>
+          <w:color w:val="000000"/>
+          <w:sz w:val="24"/>
+          <w:szCs w:val="24"/>
+          <w:lang w:eastAsia="es-CO"/>
+        </w:rPr>
+        <w:t xml:space="preserve">Para organizar la consulta del método </w:t>
+      </w:r>
+      <w:r>
+        <w:rPr>
+          <w:rFonts w:ascii="Times New Roman" w:eastAsia="Times New Roman" w:hAnsi="Times New Roman" w:cs="Times New Roman"/>
+          <w:b/>
+          <w:bCs/>
+          <w:color w:val="000000"/>
+          <w:sz w:val="24"/>
+          <w:szCs w:val="24"/>
+          <w:lang w:eastAsia="es-CO"/>
+        </w:rPr>
+        <w:t>FIND</w:t>
+      </w:r>
+      <w:r>
+        <w:rPr>
+          <w:rFonts w:ascii="Times New Roman" w:eastAsia="Times New Roman" w:hAnsi="Times New Roman" w:cs="Times New Roman"/>
+          <w:b/>
+          <w:bCs/>
+          <w:color w:val="000000"/>
+          <w:sz w:val="24"/>
+          <w:szCs w:val="24"/>
+          <w:lang w:eastAsia="es-CO"/>
+        </w:rPr>
+        <w:t xml:space="preserve"> </w:t>
+      </w:r>
+      <w:r>
+        <w:rPr>
+          <w:rFonts w:ascii="Times New Roman" w:eastAsia="Times New Roman" w:hAnsi="Times New Roman" w:cs="Times New Roman"/>
+          <w:color w:val="000000"/>
+          <w:sz w:val="24"/>
+          <w:szCs w:val="24"/>
+          <w:lang w:eastAsia="es-CO"/>
+        </w:rPr>
+        <w:t xml:space="preserve">ya que es </w:t>
+      </w:r>
+      <w:r>
+        <w:rPr>
+          <w:rFonts w:ascii="Times New Roman" w:eastAsia="Times New Roman" w:hAnsi="Times New Roman" w:cs="Times New Roman"/>
+          <w:color w:val="000000"/>
+          <w:sz w:val="24"/>
+          <w:szCs w:val="24"/>
+          <w:lang w:eastAsia="es-CO"/>
+        </w:rPr>
+        <w:t>desorganizada</w:t>
+      </w:r>
+      <w:r>
+        <w:rPr>
+          <w:rFonts w:ascii="Times New Roman" w:eastAsia="Times New Roman" w:hAnsi="Times New Roman" w:cs="Times New Roman"/>
+          <w:color w:val="000000"/>
+          <w:sz w:val="24"/>
+          <w:szCs w:val="24"/>
+          <w:lang w:eastAsia="es-CO"/>
+        </w:rPr>
+        <w:t xml:space="preserve"> se utiliza el </w:t>
+      </w:r>
+      <w:r>
+        <w:rPr>
+          <w:rFonts w:ascii="Times New Roman" w:eastAsia="Times New Roman" w:hAnsi="Times New Roman" w:cs="Times New Roman"/>
+          <w:color w:val="000000"/>
+          <w:sz w:val="24"/>
+          <w:szCs w:val="24"/>
+          <w:lang w:eastAsia="es-CO"/>
+        </w:rPr>
+        <w:t>método</w:t>
+      </w:r>
+      <w:r>
+        <w:rPr>
+          <w:rFonts w:ascii="Times New Roman" w:eastAsia="Times New Roman" w:hAnsi="Times New Roman" w:cs="Times New Roman"/>
+          <w:color w:val="000000"/>
+          <w:sz w:val="24"/>
+          <w:szCs w:val="24"/>
+          <w:lang w:eastAsia="es-CO"/>
+        </w:rPr>
+        <w:t xml:space="preserve"> </w:t>
+      </w:r>
+      <w:proofErr w:type="gramStart"/>
+      <w:r>
+        <w:rPr>
+          <w:rFonts w:ascii="Times New Roman" w:eastAsia="Times New Roman" w:hAnsi="Times New Roman" w:cs="Times New Roman"/>
+          <w:b/>
+          <w:bCs/>
+          <w:color w:val="000000"/>
+          <w:sz w:val="24"/>
+          <w:szCs w:val="24"/>
+          <w:lang w:eastAsia="es-CO"/>
+        </w:rPr>
+        <w:t>pretty(</w:t>
+      </w:r>
+      <w:proofErr w:type="gramEnd"/>
+      <w:r>
+        <w:rPr>
+          <w:rFonts w:ascii="Times New Roman" w:eastAsia="Times New Roman" w:hAnsi="Times New Roman" w:cs="Times New Roman"/>
+          <w:b/>
+          <w:bCs/>
+          <w:color w:val="000000"/>
+          <w:sz w:val="24"/>
+          <w:szCs w:val="24"/>
+          <w:lang w:eastAsia="es-CO"/>
+        </w:rPr>
+        <w:t xml:space="preserve">) </w:t>
+      </w:r>
+      <w:r>
+        <w:rPr>
+          <w:rFonts w:ascii="Times New Roman" w:eastAsia="Times New Roman" w:hAnsi="Times New Roman" w:cs="Times New Roman"/>
+          <w:color w:val="000000"/>
+          <w:sz w:val="24"/>
+          <w:szCs w:val="24"/>
+          <w:lang w:eastAsia="es-CO"/>
+        </w:rPr>
+        <w:t>se nos proporciona una salida formateada para su mejor entendimiento</w:t>
+      </w:r>
+    </w:p>
+    <w:p>
+      <w:pPr>
+        <w:pStyle w:val="Prrafodelista"/>
+        <w:rPr>
+          <w:rFonts w:ascii="Times New Roman" w:eastAsia="Times New Roman" w:hAnsi="Times New Roman" w:cs="Times New Roman"/>
+          <w:color w:val="000000"/>
+          <w:sz w:val="24"/>
+          <w:szCs w:val="24"/>
+          <w:lang w:eastAsia="es-CO"/>
+        </w:rPr>
+      </w:pPr>
+      <w:r>
+        <w:rPr>
+          <w:rFonts w:ascii="Times New Roman" w:hAnsi="Times New Roman" w:cs="Times New Roman"/>
+          <w:b/>
+          <w:bCs/>
+          <w:sz w:val="24"/>
+          <w:szCs w:val="24"/>
+        </w:rPr>
+        <w:t>Sintaxis</w:t>
+      </w:r>
+      <w:r>
+        <w:rPr>
+          <w:rFonts w:ascii="Times New Roman" w:hAnsi="Times New Roman" w:cs="Times New Roman"/>
+          <w:sz w:val="24"/>
+          <w:szCs w:val="24"/>
+        </w:rPr>
+        <w:t>:</w:t>
+      </w:r>
+      <w:r>
+        <w:rPr>
+          <w:rFonts w:ascii="Times New Roman" w:eastAsia="Times New Roman" w:hAnsi="Times New Roman" w:cs="Times New Roman"/>
+          <w:color w:val="000000"/>
+          <w:sz w:val="24"/>
+          <w:szCs w:val="24"/>
+          <w:lang w:eastAsia="es-CO"/>
+        </w:rPr>
+        <w:t xml:space="preserve"> </w:t>
+      </w:r>
+      <w:proofErr w:type="gramStart"/>
+      <w:r>
+        <w:rPr>
+          <w:rFonts w:ascii="Times New Roman" w:eastAsia="Times New Roman" w:hAnsi="Times New Roman" w:cs="Times New Roman"/>
+          <w:color w:val="000000"/>
+          <w:sz w:val="24"/>
+          <w:szCs w:val="24"/>
+          <w:lang w:eastAsia="es-CO"/>
+        </w:rPr>
+        <w:t>nombrecollecion.find</w:t>
+      </w:r>
+      <w:proofErr w:type="gramEnd"/>
+      <w:r>
+        <w:rPr>
+          <w:rFonts w:ascii="Times New Roman" w:eastAsia="Times New Roman" w:hAnsi="Times New Roman" w:cs="Times New Roman"/>
+          <w:color w:val="000000"/>
+          <w:sz w:val="24"/>
+          <w:szCs w:val="24"/>
+          <w:lang w:eastAsia="es-CO"/>
+        </w:rPr>
+        <w:t>()</w:t>
+      </w:r>
+      <w:r>
+        <w:rPr>
+          <w:rFonts w:ascii="Times New Roman" w:eastAsia="Times New Roman" w:hAnsi="Times New Roman" w:cs="Times New Roman"/>
+          <w:color w:val="000000"/>
+          <w:sz w:val="24"/>
+          <w:szCs w:val="24"/>
+          <w:lang w:eastAsia="es-CO"/>
+        </w:rPr>
+        <w:t>.pretty()</w:t>
+      </w:r>
+    </w:p>
+    <w:p>
+      <w:pPr>
+        <w:pStyle w:val="Prrafodelista"/>
+        <w:rPr>
+          <w:rFonts w:ascii="Times New Roman" w:eastAsia="Times New Roman" w:hAnsi="Times New Roman" w:cs="Times New Roman"/>
+          <w:color w:val="000000"/>
+          <w:sz w:val="24"/>
+          <w:szCs w:val="24"/>
+          <w:lang w:eastAsia="es-CO"/>
+        </w:rPr>
+      </w:pPr>
+    </w:p>
+    <w:p>
+      <w:pPr>
+        <w:pStyle w:val="Prrafodelista"/>
+        <w:rPr>
+          <w:rFonts w:ascii="Times New Roman" w:eastAsia="Times New Roman" w:hAnsi="Times New Roman" w:cs="Times New Roman"/>
+          <w:color w:val="000000"/>
+          <w:sz w:val="24"/>
+          <w:szCs w:val="24"/>
+          <w:lang w:eastAsia="es-CO"/>
+        </w:rPr>
+      </w:pPr>
+      <w:r>
+        <w:rPr>
+          <w:rFonts w:ascii="Times New Roman" w:hAnsi="Times New Roman" w:cs="Times New Roman"/>
+          <w:b/>
+          <w:bCs/>
+          <w:sz w:val="24"/>
+          <w:szCs w:val="24"/>
+        </w:rPr>
+        <w:t>Ejemplo:</w:t>
+      </w:r>
+      <w:r>
+        <w:rPr>
+          <w:rFonts w:ascii="Times New Roman" w:eastAsia="Times New Roman" w:hAnsi="Times New Roman" w:cs="Times New Roman"/>
+          <w:color w:val="000000"/>
+          <w:sz w:val="24"/>
+          <w:szCs w:val="24"/>
+          <w:lang w:eastAsia="es-CO"/>
+        </w:rPr>
+        <w:t xml:space="preserve"> </w:t>
+      </w:r>
+      <w:proofErr w:type="gramStart"/>
+      <w:r>
+        <w:rPr>
+          <w:rFonts w:ascii="Times New Roman" w:eastAsia="Times New Roman" w:hAnsi="Times New Roman" w:cs="Times New Roman"/>
+          <w:color w:val="000000"/>
+          <w:sz w:val="24"/>
+          <w:szCs w:val="24"/>
+          <w:lang w:eastAsia="es-CO"/>
+        </w:rPr>
+        <w:t>db.usuarios</w:t>
+      </w:r>
+      <w:proofErr w:type="gramEnd"/>
+      <w:r>
+        <w:rPr>
+          <w:rFonts w:ascii="Times New Roman" w:eastAsia="Times New Roman" w:hAnsi="Times New Roman" w:cs="Times New Roman"/>
+          <w:color w:val="000000"/>
+          <w:sz w:val="24"/>
+          <w:szCs w:val="24"/>
+          <w:lang w:eastAsia="es-CO"/>
+        </w:rPr>
+        <w:t>.find().pretty()</w:t>
+      </w:r>
+    </w:p>
+    <w:p>
+      <w:pPr>
+        <w:pStyle w:val="Prrafodelista"/>
+        <w:rPr>
+          <w:rFonts w:ascii="Times New Roman" w:eastAsia="Times New Roman" w:hAnsi="Times New Roman" w:cs="Times New Roman"/>
+          <w:color w:val="000000"/>
+          <w:sz w:val="24"/>
+          <w:szCs w:val="24"/>
+          <w:lang w:eastAsia="es-CO"/>
+        </w:rPr>
+      </w:pPr>
+    </w:p>
+    <w:p>
+      <w:pPr>
+        <w:pStyle w:val="Prrafodelista"/>
+        <w:rPr>
+          <w:rFonts w:ascii="Times New Roman" w:eastAsia="Times New Roman" w:hAnsi="Times New Roman" w:cs="Times New Roman"/>
+          <w:color w:val="000000"/>
+          <w:sz w:val="24"/>
+          <w:szCs w:val="24"/>
+          <w:lang w:eastAsia="es-CO"/>
+        </w:rPr>
+      </w:pPr>
+      <w:r>
+        <w:rPr>
+          <w:rFonts w:ascii="Times New Roman" w:eastAsia="Times New Roman" w:hAnsi="Times New Roman" w:cs="Times New Roman"/>
+          <w:color w:val="000000"/>
+          <w:sz w:val="24"/>
+          <w:szCs w:val="24"/>
+          <w:lang w:eastAsia="es-CO"/>
+        </w:rPr>
+        <w:t>{</w:t>
+      </w:r>
+    </w:p>
+    <w:p>
+      <w:pPr>
+        <w:pStyle w:val="Prrafodelista"/>
+        <w:ind w:firstLine="696"/>
+        <w:rPr>
+          <w:rFonts w:ascii="Times New Roman" w:eastAsia="Times New Roman" w:hAnsi="Times New Roman" w:cs="Times New Roman"/>
+          <w:color w:val="000000"/>
+          <w:sz w:val="24"/>
+          <w:szCs w:val="24"/>
+          <w:lang w:eastAsia="es-CO"/>
+        </w:rPr>
+      </w:pPr>
+      <w:r>
+        <w:rPr>
+          <w:rFonts w:ascii="Times New Roman" w:eastAsia="Times New Roman" w:hAnsi="Times New Roman" w:cs="Times New Roman"/>
+          <w:color w:val="000000"/>
+          <w:sz w:val="24"/>
+          <w:szCs w:val="24"/>
+          <w:lang w:eastAsia="es-CO"/>
+        </w:rPr>
+        <w:t>Nombre: “Nombre</w:t>
+      </w:r>
+      <w:r>
+        <w:rPr>
+          <w:rFonts w:ascii="Times New Roman" w:eastAsia="Times New Roman" w:hAnsi="Times New Roman" w:cs="Times New Roman"/>
+          <w:color w:val="000000"/>
+          <w:sz w:val="24"/>
+          <w:szCs w:val="24"/>
+          <w:lang w:eastAsia="es-CO"/>
+        </w:rPr>
+        <w:t xml:space="preserve"> usuario1”, </w:t>
+      </w:r>
+    </w:p>
+    <w:p>
+      <w:pPr>
+        <w:pStyle w:val="Prrafodelista"/>
+        <w:ind w:firstLine="696"/>
+        <w:rPr>
+          <w:rFonts w:ascii="Times New Roman" w:eastAsia="Times New Roman" w:hAnsi="Times New Roman" w:cs="Times New Roman"/>
+          <w:color w:val="000000"/>
+          <w:sz w:val="24"/>
+          <w:szCs w:val="24"/>
+          <w:lang w:eastAsia="es-CO"/>
+        </w:rPr>
+      </w:pPr>
+      <w:r>
+        <w:rPr>
+          <w:rFonts w:ascii="Times New Roman" w:eastAsia="Times New Roman" w:hAnsi="Times New Roman" w:cs="Times New Roman"/>
+          <w:color w:val="000000"/>
+          <w:sz w:val="24"/>
+          <w:szCs w:val="24"/>
+          <w:lang w:eastAsia="es-CO"/>
+        </w:rPr>
+        <w:t xml:space="preserve">Edad:20, </w:t>
+      </w:r>
+    </w:p>
+    <w:p>
+      <w:pPr>
+        <w:pStyle w:val="Prrafodelista"/>
+        <w:ind w:firstLine="696"/>
+        <w:rPr>
+          <w:rFonts w:ascii="Times New Roman" w:eastAsia="Times New Roman" w:hAnsi="Times New Roman" w:cs="Times New Roman"/>
+          <w:color w:val="000000"/>
+          <w:sz w:val="24"/>
+          <w:szCs w:val="24"/>
+          <w:lang w:eastAsia="es-CO"/>
+        </w:rPr>
+      </w:pPr>
+      <w:r>
+        <w:rPr>
+          <w:rFonts w:ascii="Times New Roman" w:eastAsia="Times New Roman" w:hAnsi="Times New Roman" w:cs="Times New Roman"/>
+          <w:color w:val="000000"/>
+          <w:sz w:val="24"/>
+          <w:szCs w:val="24"/>
+          <w:lang w:eastAsia="es-CO"/>
+        </w:rPr>
+        <w:t>Estado: “Activo</w:t>
+      </w:r>
+      <w:r>
+        <w:rPr>
+          <w:rFonts w:ascii="Times New Roman" w:eastAsia="Times New Roman" w:hAnsi="Times New Roman" w:cs="Times New Roman"/>
+          <w:color w:val="000000"/>
+          <w:sz w:val="24"/>
+          <w:szCs w:val="24"/>
+          <w:lang w:eastAsia="es-CO"/>
+        </w:rPr>
+        <w:t>”</w:t>
+      </w:r>
+    </w:p>
+    <w:p>
+      <w:pPr>
+        <w:pStyle w:val="Prrafodelista"/>
+        <w:rPr>
+          <w:rFonts w:ascii="Times New Roman" w:eastAsia="Times New Roman" w:hAnsi="Times New Roman" w:cs="Times New Roman"/>
+          <w:color w:val="000000"/>
+          <w:sz w:val="24"/>
+          <w:szCs w:val="24"/>
+          <w:lang w:eastAsia="es-CO"/>
+        </w:rPr>
+      </w:pPr>
+      <w:r>
+        <w:rPr>
+          <w:rFonts w:ascii="Times New Roman" w:eastAsia="Times New Roman" w:hAnsi="Times New Roman" w:cs="Times New Roman"/>
+          <w:color w:val="000000"/>
+          <w:sz w:val="24"/>
+          <w:szCs w:val="24"/>
+          <w:lang w:eastAsia="es-CO"/>
+        </w:rPr>
+        <w:t>},</w:t>
+      </w:r>
+    </w:p>
+    <w:p>
+      <w:pPr>
+        <w:pStyle w:val="Prrafodelista"/>
+        <w:rPr>
+          <w:rFonts w:ascii="Times New Roman" w:eastAsia="Times New Roman" w:hAnsi="Times New Roman" w:cs="Times New Roman"/>
+          <w:color w:val="000000"/>
+          <w:sz w:val="24"/>
+          <w:szCs w:val="24"/>
+          <w:lang w:eastAsia="es-CO"/>
+        </w:rPr>
+      </w:pPr>
+      <w:r>
+        <w:rPr>
+          <w:rFonts w:ascii="Times New Roman" w:eastAsia="Times New Roman" w:hAnsi="Times New Roman" w:cs="Times New Roman"/>
+          <w:color w:val="000000"/>
+          <w:sz w:val="24"/>
+          <w:szCs w:val="24"/>
+          <w:lang w:eastAsia="es-CO"/>
+        </w:rPr>
+        <w:t>{</w:t>
+      </w:r>
+    </w:p>
+    <w:p>
+      <w:pPr>
+        <w:pStyle w:val="Prrafodelista"/>
+        <w:ind w:firstLine="696"/>
+        <w:rPr>
+          <w:rFonts w:ascii="Times New Roman" w:eastAsia="Times New Roman" w:hAnsi="Times New Roman" w:cs="Times New Roman"/>
+          <w:color w:val="000000"/>
+          <w:sz w:val="24"/>
+          <w:szCs w:val="24"/>
+          <w:lang w:eastAsia="es-CO"/>
+        </w:rPr>
+      </w:pPr>
+      <w:r>
+        <w:rPr>
+          <w:rFonts w:ascii="Times New Roman" w:eastAsia="Times New Roman" w:hAnsi="Times New Roman" w:cs="Times New Roman"/>
+          <w:color w:val="000000"/>
+          <w:sz w:val="24"/>
+          <w:szCs w:val="24"/>
+          <w:lang w:eastAsia="es-CO"/>
+        </w:rPr>
+        <w:t>Nombre: “Nombre</w:t>
+      </w:r>
+      <w:r>
+        <w:rPr>
+          <w:rFonts w:ascii="Times New Roman" w:eastAsia="Times New Roman" w:hAnsi="Times New Roman" w:cs="Times New Roman"/>
+          <w:color w:val="000000"/>
+          <w:sz w:val="24"/>
+          <w:szCs w:val="24"/>
+          <w:lang w:eastAsia="es-CO"/>
+        </w:rPr>
+        <w:t xml:space="preserve"> usuario2”, </w:t>
+      </w:r>
+    </w:p>
+    <w:p>
+      <w:pPr>
+        <w:pStyle w:val="Prrafodelista"/>
+        <w:ind w:firstLine="696"/>
+        <w:rPr>
+          <w:rFonts w:ascii="Times New Roman" w:eastAsia="Times New Roman" w:hAnsi="Times New Roman" w:cs="Times New Roman"/>
+          <w:color w:val="000000"/>
+          <w:sz w:val="24"/>
+          <w:szCs w:val="24"/>
+          <w:lang w:eastAsia="es-CO"/>
+        </w:rPr>
+      </w:pPr>
+      <w:r>
+        <w:rPr>
+          <w:rFonts w:ascii="Times New Roman" w:eastAsia="Times New Roman" w:hAnsi="Times New Roman" w:cs="Times New Roman"/>
+          <w:color w:val="000000"/>
+          <w:sz w:val="24"/>
+          <w:szCs w:val="24"/>
+          <w:lang w:eastAsia="es-CO"/>
+        </w:rPr>
+        <w:lastRenderedPageBreak/>
+        <w:t xml:space="preserve">Edad:20, </w:t>
+      </w:r>
+    </w:p>
+    <w:p>
+      <w:pPr>
+        <w:pStyle w:val="Prrafodelista"/>
+        <w:ind w:firstLine="696"/>
+        <w:rPr>
+          <w:rFonts w:ascii="Times New Roman" w:eastAsia="Times New Roman" w:hAnsi="Times New Roman" w:cs="Times New Roman"/>
+          <w:color w:val="000000"/>
+          <w:sz w:val="24"/>
+          <w:szCs w:val="24"/>
+          <w:lang w:eastAsia="es-CO"/>
+        </w:rPr>
+      </w:pPr>
+      <w:r>
+        <w:rPr>
+          <w:rFonts w:ascii="Times New Roman" w:eastAsia="Times New Roman" w:hAnsi="Times New Roman" w:cs="Times New Roman"/>
+          <w:color w:val="000000"/>
+          <w:sz w:val="24"/>
+          <w:szCs w:val="24"/>
+          <w:lang w:eastAsia="es-CO"/>
+        </w:rPr>
+        <w:t>Estado</w:t>
+      </w:r>
+      <w:r>
+        <w:rPr>
+          <w:rFonts w:ascii="Times New Roman" w:eastAsia="Times New Roman" w:hAnsi="Times New Roman" w:cs="Times New Roman"/>
+          <w:color w:val="000000"/>
+          <w:sz w:val="24"/>
+          <w:szCs w:val="24"/>
+          <w:lang w:eastAsia="es-CO"/>
+        </w:rPr>
+        <w:t>:</w:t>
+      </w:r>
+      <w:r>
+        <w:rPr>
+          <w:rFonts w:ascii="Times New Roman" w:eastAsia="Times New Roman" w:hAnsi="Times New Roman" w:cs="Times New Roman"/>
+          <w:color w:val="000000"/>
+          <w:sz w:val="24"/>
+          <w:szCs w:val="24"/>
+          <w:lang w:eastAsia="es-CO"/>
+        </w:rPr>
+        <w:t>” Activo</w:t>
+      </w:r>
+      <w:r>
+        <w:rPr>
+          <w:rFonts w:ascii="Times New Roman" w:eastAsia="Times New Roman" w:hAnsi="Times New Roman" w:cs="Times New Roman"/>
+          <w:color w:val="000000"/>
+          <w:sz w:val="24"/>
+          <w:szCs w:val="24"/>
+          <w:lang w:eastAsia="es-CO"/>
+        </w:rPr>
+        <w:t>”</w:t>
+      </w:r>
+    </w:p>
+    <w:p>
+      <w:pPr>
+        <w:ind w:firstLine="708"/>
+        <w:rPr>
+          <w:rFonts w:ascii="Times New Roman" w:eastAsia="Times New Roman" w:hAnsi="Times New Roman" w:cs="Times New Roman"/>
+          <w:color w:val="000000"/>
+          <w:sz w:val="24"/>
+          <w:szCs w:val="24"/>
+          <w:lang w:eastAsia="es-CO"/>
+        </w:rPr>
+      </w:pPr>
+      <w:r>
+        <w:rPr>
+          <w:rFonts w:ascii="Times New Roman" w:eastAsia="Times New Roman" w:hAnsi="Times New Roman" w:cs="Times New Roman"/>
+          <w:color w:val="000000"/>
+          <w:sz w:val="24"/>
+          <w:szCs w:val="24"/>
+          <w:lang w:eastAsia="es-CO"/>
+        </w:rPr>
+        <w:t>},</w:t>
+      </w:r>
+    </w:p>
+    <w:p>
+      <w:pPr>
+        <w:pStyle w:val="Prrafodelista"/>
+        <w:rPr>
+          <w:rFonts w:ascii="Times New Roman" w:eastAsia="Times New Roman" w:hAnsi="Times New Roman" w:cs="Times New Roman"/>
+          <w:color w:val="000000"/>
+          <w:sz w:val="24"/>
+          <w:szCs w:val="24"/>
+          <w:lang w:eastAsia="es-CO"/>
+        </w:rPr>
+      </w:pPr>
+      <w:r>
+        <w:rPr>
+          <w:rFonts w:ascii="Times New Roman" w:eastAsia="Times New Roman" w:hAnsi="Times New Roman" w:cs="Times New Roman"/>
+          <w:color w:val="000000"/>
+          <w:sz w:val="24"/>
+          <w:szCs w:val="24"/>
+          <w:lang w:eastAsia="es-CO"/>
+        </w:rPr>
+        <w:t>{</w:t>
+      </w:r>
+    </w:p>
+    <w:p>
+      <w:pPr>
+        <w:pStyle w:val="Prrafodelista"/>
+        <w:ind w:firstLine="696"/>
+        <w:rPr>
+          <w:rFonts w:ascii="Times New Roman" w:eastAsia="Times New Roman" w:hAnsi="Times New Roman" w:cs="Times New Roman"/>
+          <w:color w:val="000000"/>
+          <w:sz w:val="24"/>
+          <w:szCs w:val="24"/>
+          <w:lang w:eastAsia="es-CO"/>
+        </w:rPr>
+      </w:pPr>
+      <w:r>
+        <w:rPr>
+          <w:rFonts w:ascii="Times New Roman" w:eastAsia="Times New Roman" w:hAnsi="Times New Roman" w:cs="Times New Roman"/>
+          <w:color w:val="000000"/>
+          <w:sz w:val="24"/>
+          <w:szCs w:val="24"/>
+          <w:lang w:eastAsia="es-CO"/>
+        </w:rPr>
+        <w:t>Nombre: “Nombre</w:t>
+      </w:r>
+      <w:r>
+        <w:rPr>
+          <w:rFonts w:ascii="Times New Roman" w:eastAsia="Times New Roman" w:hAnsi="Times New Roman" w:cs="Times New Roman"/>
+          <w:color w:val="000000"/>
+          <w:sz w:val="24"/>
+          <w:szCs w:val="24"/>
+          <w:lang w:eastAsia="es-CO"/>
+        </w:rPr>
+        <w:t xml:space="preserve"> usuario3”, </w:t>
+      </w:r>
+    </w:p>
+    <w:p>
+      <w:pPr>
+        <w:pStyle w:val="Prrafodelista"/>
+        <w:ind w:firstLine="696"/>
+        <w:rPr>
+          <w:rFonts w:ascii="Times New Roman" w:eastAsia="Times New Roman" w:hAnsi="Times New Roman" w:cs="Times New Roman"/>
+          <w:color w:val="000000"/>
+          <w:sz w:val="24"/>
+          <w:szCs w:val="24"/>
+          <w:lang w:eastAsia="es-CO"/>
+        </w:rPr>
+      </w:pPr>
+      <w:r>
+        <w:rPr>
+          <w:rFonts w:ascii="Times New Roman" w:eastAsia="Times New Roman" w:hAnsi="Times New Roman" w:cs="Times New Roman"/>
+          <w:color w:val="000000"/>
+          <w:sz w:val="24"/>
+          <w:szCs w:val="24"/>
+          <w:lang w:eastAsia="es-CO"/>
+        </w:rPr>
+        <w:t>Edad:20,</w:t>
+      </w:r>
+    </w:p>
+    <w:p>
+      <w:pPr>
+        <w:pStyle w:val="Prrafodelista"/>
+        <w:ind w:firstLine="696"/>
+        <w:rPr>
+          <w:rFonts w:ascii="Times New Roman" w:eastAsia="Times New Roman" w:hAnsi="Times New Roman" w:cs="Times New Roman"/>
+          <w:color w:val="000000"/>
+          <w:sz w:val="24"/>
+          <w:szCs w:val="24"/>
+          <w:lang w:eastAsia="es-CO"/>
+        </w:rPr>
+      </w:pPr>
+      <w:r>
+        <w:rPr>
+          <w:rFonts w:ascii="Times New Roman" w:eastAsia="Times New Roman" w:hAnsi="Times New Roman" w:cs="Times New Roman"/>
+          <w:color w:val="000000"/>
+          <w:sz w:val="24"/>
+          <w:szCs w:val="24"/>
+          <w:lang w:eastAsia="es-CO"/>
+        </w:rPr>
+        <w:t>Estado: “Activo</w:t>
+      </w:r>
+      <w:r>
+        <w:rPr>
+          <w:rFonts w:ascii="Times New Roman" w:eastAsia="Times New Roman" w:hAnsi="Times New Roman" w:cs="Times New Roman"/>
+          <w:color w:val="000000"/>
+          <w:sz w:val="24"/>
+          <w:szCs w:val="24"/>
+          <w:lang w:eastAsia="es-CO"/>
+        </w:rPr>
+        <w:t>”</w:t>
+      </w:r>
+    </w:p>
+    <w:p>
+      <w:pPr>
+        <w:pStyle w:val="Prrafodelista"/>
+        <w:rPr>
+          <w:rFonts w:ascii="Times New Roman" w:eastAsia="Times New Roman" w:hAnsi="Times New Roman" w:cs="Times New Roman"/>
+          <w:color w:val="000000"/>
+          <w:sz w:val="24"/>
+          <w:szCs w:val="24"/>
+          <w:lang w:eastAsia="es-CO"/>
+        </w:rPr>
+      </w:pPr>
+      <w:r>
+        <w:rPr>
+          <w:rFonts w:ascii="Times New Roman" w:eastAsia="Times New Roman" w:hAnsi="Times New Roman" w:cs="Times New Roman"/>
+          <w:color w:val="000000"/>
+          <w:sz w:val="24"/>
+          <w:szCs w:val="24"/>
+          <w:lang w:eastAsia="es-CO"/>
+        </w:rPr>
+        <w:t>}</w:t>
+      </w:r>
+    </w:p>
+    <w:p>
+      <w:pPr>
+        <w:pStyle w:val="Prrafodelista"/>
+        <w:rPr>
+          <w:rFonts w:ascii="Times New Roman" w:eastAsia="Times New Roman" w:hAnsi="Times New Roman" w:cs="Times New Roman"/>
+          <w:color w:val="000000"/>
+          <w:sz w:val="24"/>
+          <w:szCs w:val="24"/>
+          <w:lang w:eastAsia="es-CO"/>
+        </w:rPr>
+      </w:pPr>
+    </w:p>
+    <w:p>
+      <w:pPr>
+        <w:pStyle w:val="Prrafodelista"/>
+        <w:rPr>
+          <w:rFonts w:ascii="Times New Roman" w:eastAsia="Times New Roman" w:hAnsi="Times New Roman" w:cs="Times New Roman"/>
+          <w:color w:val="000000"/>
+          <w:sz w:val="24"/>
+          <w:szCs w:val="24"/>
+          <w:lang w:eastAsia="es-CO"/>
+        </w:rPr>
+      </w:pPr>
+    </w:p>
+    <w:p>
+      <w:pPr>
+        <w:rPr>
+          <w:rFonts w:ascii="Times New Roman" w:eastAsia="Times New Roman" w:hAnsi="Times New Roman" w:cs="Times New Roman"/>
+          <w:b/>
+          <w:bCs/>
+          <w:color w:val="000000"/>
+          <w:sz w:val="24"/>
+          <w:szCs w:val="24"/>
+          <w:lang w:eastAsia="es-CO"/>
+        </w:rPr>
+      </w:pPr>
+      <w:r>
+        <w:rPr>
+          <w:rFonts w:ascii="Times New Roman" w:eastAsia="Times New Roman" w:hAnsi="Times New Roman" w:cs="Times New Roman"/>
+          <w:b/>
+          <w:bCs/>
+          <w:color w:val="000000"/>
+          <w:sz w:val="24"/>
+          <w:szCs w:val="24"/>
+          <w:lang w:eastAsia="es-CO"/>
+        </w:rPr>
+        <w:t>ENLACE DEL VIDEO</w:t>
+      </w:r>
+      <w:r>
+        <w:rPr>
+          <w:rFonts w:ascii="Times New Roman" w:eastAsia="Times New Roman" w:hAnsi="Times New Roman" w:cs="Times New Roman"/>
+          <w:b/>
+          <w:bCs/>
+          <w:color w:val="000000"/>
+          <w:sz w:val="24"/>
+          <w:szCs w:val="24"/>
+          <w:lang w:eastAsia="es-CO"/>
+        </w:rPr>
+        <w:t xml:space="preserve">: </w:t>
+      </w:r>
+      <w:hyperlink r:id="rId8" w:history="1">
+        <w:r>
+          <w:rPr>
+            <w:rStyle w:val="Hipervnculo"/>
+            <w:rFonts w:ascii="Times New Roman" w:eastAsia="Times New Roman" w:hAnsi="Times New Roman" w:cs="Times New Roman"/>
+            <w:b/>
+            <w:bCs/>
+            <w:sz w:val="24"/>
+            <w:szCs w:val="24"/>
+            <w:lang w:eastAsia="es-CO"/>
+          </w:rPr>
+          <w:t>https://www.youtube.co</w:t>
+        </w:r>
+        <w:r>
+          <w:rPr>
+            <w:rStyle w:val="Hipervnculo"/>
+            <w:rFonts w:ascii="Times New Roman" w:eastAsia="Times New Roman" w:hAnsi="Times New Roman" w:cs="Times New Roman"/>
+            <w:b/>
+            <w:bCs/>
+            <w:sz w:val="24"/>
+            <w:szCs w:val="24"/>
+            <w:lang w:eastAsia="es-CO"/>
+          </w:rPr>
+          <w:t>m</w:t>
+        </w:r>
+        <w:r>
+          <w:rPr>
+            <w:rStyle w:val="Hipervnculo"/>
+            <w:rFonts w:ascii="Times New Roman" w:eastAsia="Times New Roman" w:hAnsi="Times New Roman" w:cs="Times New Roman"/>
+            <w:b/>
+            <w:bCs/>
+            <w:sz w:val="24"/>
+            <w:szCs w:val="24"/>
+            <w:lang w:eastAsia="es-CO"/>
+          </w:rPr>
+          <w:t>/watch?v=rF1odcvyb-U</w:t>
+        </w:r>
+      </w:hyperlink>
+    </w:p>
     <w:sectPr>
       <w:pgSz w:w="12240" w:h="15840"/>
       <w:pgMar w:top="1417" w:right="1701" w:bottom="1417" w:left="1701" w:header="708" w:footer="708" w:gutter="0"/>
@@ -1971,6 +4298,56 @@
     </w:sectPr>
   </w:body>
 </w:document>
+</file>
+
+<file path=word/endnotes.xml><?xml version="1.0" encoding="utf-8"?>
+<w:endnotes xmlns:wpc="http://schemas.microsoft.com/office/word/2010/wordprocessingCanvas" xmlns:cx="http://schemas.microsoft.com/office/drawing/2014/chartex" xmlns:cx1="http://schemas.microsoft.com/office/drawing/2015/9/8/chartex" xmlns:cx2="http://schemas.microsoft.com/office/drawing/2015/10/21/chartex" xmlns:cx3="http://schemas.microsoft.com/office/drawing/2016/5/9/chartex" xmlns:cx4="http://schemas.microsoft.com/office/drawing/2016/5/10/chartex" xmlns:cx5="http://schemas.microsoft.com/office/drawing/2016/5/11/chartex" xmlns:cx6="http://schemas.microsoft.com/office/drawing/2016/5/12/chartex" xmlns:cx7="http://schemas.microsoft.com/office/drawing/2016/5/13/chartex" xmlns:cx8="http://schemas.microsoft.com/office/drawing/2016/5/14/chartex" xmlns:mc="http://schemas.openxmlformats.org/markup-compatibility/2006" xmlns:aink="http://schemas.microsoft.com/office/drawing/2016/ink" xmlns:am3d="http://schemas.microsoft.com/office/drawing/2017/model3d" xmlns:o="urn:schemas-microsoft-com:office:office" xmlns:r="http://schemas.openxmlformats.org/officeDocument/2006/relationships" xmlns:m="http://schemas.openxmlformats.org/officeDocument/2006/math" xmlns:v="urn:schemas-microsoft-com:vml" xmlns:wp14="http://schemas.microsoft.com/office/word/2010/wordprocessingDrawing" xmlns:wp="http://schemas.openxmlformats.org/drawingml/2006/wordprocessingDrawing" xmlns:w10="urn:schemas-microsoft-com:office:word" xmlns:w="http://schemas.openxmlformats.org/wordprocessingml/2006/main" xmlns:w14="http://schemas.microsoft.com/office/word/2010/wordml" xmlns:w15="http://schemas.microsoft.com/office/word/2012/wordml" xmlns:w16cex="http://schemas.microsoft.com/office/word/2018/wordml/cex" xmlns:w16cid="http://schemas.microsoft.com/office/word/2016/wordml/cid" xmlns:w16="http://schemas.microsoft.com/office/word/2018/wordml" xmlns:w16sdtdh="http://schemas.microsoft.com/office/word/2020/wordml/sdtdatahash" xmlns:w16se="http://schemas.microsoft.com/office/word/2015/wordml/symex" xmlns:wpg="http://schemas.microsoft.com/office/word/2010/wordprocessingGroup" xmlns:wpi="http://schemas.microsoft.com/office/word/2010/wordprocessingInk" xmlns:wne="http://schemas.microsoft.com/office/word/2006/wordml" xmlns:wps="http://schemas.microsoft.com/office/word/2010/wordprocessingShape" mc:Ignorable="w14 w15 w16se w16cid w16 w16cex w16sdtdh wp14">
+  <w:endnote w:type="separator" w:id="-1">
+    <w:p>
+      <w:pPr>
+        <w:spacing w:after="0" w:line="240" w:lineRule="auto"/>
+      </w:pPr>
+      <w:r>
+        <w:separator/>
+      </w:r>
+    </w:p>
+  </w:endnote>
+  <w:endnote w:type="continuationSeparator" w:id="0">
+    <w:p>
+      <w:pPr>
+        <w:spacing w:after="0" w:line="240" w:lineRule="auto"/>
+      </w:pPr>
+      <w:r>
+        <w:continuationSeparator/>
+      </w:r>
+    </w:p>
+  </w:endnote>
+</w:endnotes>
+</file>
+
+<file path=word/footnotes.xml><?xml version="1.0" encoding="utf-8"?>
+<w:footnotes xmlns:wpc="http://schemas.microsoft.com/office/word/2010/wordprocessingCanvas" xmlns:cx="http://schemas.microsoft.com/office/drawing/2014/chartex" xmlns:cx1="http://schemas.microsoft.com/office/drawing/2015/9/8/chartex" xmlns:cx2="http://schemas.microsoft.com/office/drawing/2015/10/21/chartex" xmlns:cx3="http://schemas.microsoft.com/office/drawing/2016/5/9/chartex" xmlns:cx4="http://schemas.microsoft.com/office/drawing/2016/5/10/chartex" xmlns:cx5="http://schemas.microsoft.com/office/drawing/2016/5/11/chartex" xmlns:cx6="http://schemas.microsoft.com/office/drawing/2016/5/12/chartex" xmlns:cx7="http://schemas.microsoft.com/office/drawing/2016/5/13/chartex" xmlns:cx8="http://schemas.microsoft.com/office/drawing/2016/5/14/chartex" xmlns:mc="http://schemas.openxmlformats.org/markup-compatibility/2006" xmlns:aink="http://schemas.microsoft.com/office/drawing/2016/ink" xmlns:am3d="http://schemas.microsoft.com/office/drawing/2017/model3d" xmlns:o="urn:schemas-microsoft-com:office:office" xmlns:r="http://schemas.openxmlformats.org/officeDocument/2006/relationships" xmlns:m="http://schemas.openxmlformats.org/officeDocument/2006/math" xmlns:v="urn:schemas-microsoft-com:vml" xmlns:wp14="http://schemas.microsoft.com/office/word/2010/wordprocessingDrawing" xmlns:wp="http://schemas.openxmlformats.org/drawingml/2006/wordprocessingDrawing" xmlns:w10="urn:schemas-microsoft-com:office:word" xmlns:w="http://schemas.openxmlformats.org/wordprocessingml/2006/main" xmlns:w14="http://schemas.microsoft.com/office/word/2010/wordml" xmlns:w15="http://schemas.microsoft.com/office/word/2012/wordml" xmlns:w16cex="http://schemas.microsoft.com/office/word/2018/wordml/cex" xmlns:w16cid="http://schemas.microsoft.com/office/word/2016/wordml/cid" xmlns:w16="http://schemas.microsoft.com/office/word/2018/wordml" xmlns:w16sdtdh="http://schemas.microsoft.com/office/word/2020/wordml/sdtdatahash" xmlns:w16se="http://schemas.microsoft.com/office/word/2015/wordml/symex" xmlns:wpg="http://schemas.microsoft.com/office/word/2010/wordprocessingGroup" xmlns:wpi="http://schemas.microsoft.com/office/word/2010/wordprocessingInk" xmlns:wne="http://schemas.microsoft.com/office/word/2006/wordml" xmlns:wps="http://schemas.microsoft.com/office/word/2010/wordprocessingShape" mc:Ignorable="w14 w15 w16se w16cid w16 w16cex w16sdtdh wp14">
+  <w:footnote w:type="separator" w:id="-1">
+    <w:p>
+      <w:pPr>
+        <w:spacing w:after="0" w:line="240" w:lineRule="auto"/>
+      </w:pPr>
+      <w:r>
+        <w:separator/>
+      </w:r>
+    </w:p>
+  </w:footnote>
+  <w:footnote w:type="continuationSeparator" w:id="0">
+    <w:p>
+      <w:pPr>
+        <w:spacing w:after="0" w:line="240" w:lineRule="auto"/>
+      </w:pPr>
+      <w:r>
+        <w:continuationSeparator/>
+      </w:r>
+    </w:p>
+  </w:footnote>
+</w:footnotes>
 </file>
 
 <file path=word/numbering.xml><?xml version="1.0" encoding="utf-8"?>
@@ -2328,6 +4705,92 @@
       </w:pPr>
     </w:lvl>
   </w:abstractNum>
+  <w:abstractNum w:abstractNumId="4" w15:restartNumberingAfterBreak="0">
+    <w:nsid w:val="4A8501F6"/>
+    <w:multiLevelType w:val="hybridMultilevel"/>
+    <w:tmpl w:val="DB62DD52"/>
+    <w:lvl w:ilvl="0" w:tplc="240A000F">
+      <w:start w:val="1"/>
+      <w:numFmt w:val="decimal"/>
+      <w:lvlText w:val="%1."/>
+      <w:lvlJc w:val="left"/>
+      <w:pPr>
+        <w:ind w:left="720" w:hanging="360"/>
+      </w:pPr>
+    </w:lvl>
+    <w:lvl w:ilvl="1" w:tplc="240A0019" w:tentative="1">
+      <w:start w:val="1"/>
+      <w:numFmt w:val="lowerLetter"/>
+      <w:lvlText w:val="%2."/>
+      <w:lvlJc w:val="left"/>
+      <w:pPr>
+        <w:ind w:left="1440" w:hanging="360"/>
+      </w:pPr>
+    </w:lvl>
+    <w:lvl w:ilvl="2" w:tplc="240A001B" w:tentative="1">
+      <w:start w:val="1"/>
+      <w:numFmt w:val="lowerRoman"/>
+      <w:lvlText w:val="%3."/>
+      <w:lvlJc w:val="right"/>
+      <w:pPr>
+        <w:ind w:left="2160" w:hanging="180"/>
+      </w:pPr>
+    </w:lvl>
+    <w:lvl w:ilvl="3" w:tplc="240A000F" w:tentative="1">
+      <w:start w:val="1"/>
+      <w:numFmt w:val="decimal"/>
+      <w:lvlText w:val="%4."/>
+      <w:lvlJc w:val="left"/>
+      <w:pPr>
+        <w:ind w:left="2880" w:hanging="360"/>
+      </w:pPr>
+    </w:lvl>
+    <w:lvl w:ilvl="4" w:tplc="240A0019" w:tentative="1">
+      <w:start w:val="1"/>
+      <w:numFmt w:val="lowerLetter"/>
+      <w:lvlText w:val="%5."/>
+      <w:lvlJc w:val="left"/>
+      <w:pPr>
+        <w:ind w:left="3600" w:hanging="360"/>
+      </w:pPr>
+    </w:lvl>
+    <w:lvl w:ilvl="5" w:tplc="240A001B" w:tentative="1">
+      <w:start w:val="1"/>
+      <w:numFmt w:val="lowerRoman"/>
+      <w:lvlText w:val="%6."/>
+      <w:lvlJc w:val="right"/>
+      <w:pPr>
+        <w:ind w:left="4320" w:hanging="180"/>
+      </w:pPr>
+    </w:lvl>
+    <w:lvl w:ilvl="6" w:tplc="240A000F" w:tentative="1">
+      <w:start w:val="1"/>
+      <w:numFmt w:val="decimal"/>
+      <w:lvlText w:val="%7."/>
+      <w:lvlJc w:val="left"/>
+      <w:pPr>
+        <w:ind w:left="5040" w:hanging="360"/>
+      </w:pPr>
+    </w:lvl>
+    <w:lvl w:ilvl="7" w:tplc="240A0019" w:tentative="1">
+      <w:start w:val="1"/>
+      <w:numFmt w:val="lowerLetter"/>
+      <w:lvlText w:val="%8."/>
+      <w:lvlJc w:val="left"/>
+      <w:pPr>
+        <w:ind w:left="5760" w:hanging="360"/>
+      </w:pPr>
+    </w:lvl>
+    <w:lvl w:ilvl="8" w:tplc="240A001B" w:tentative="1">
+      <w:start w:val="1"/>
+      <w:numFmt w:val="lowerRoman"/>
+      <w:lvlText w:val="%9."/>
+      <w:lvlJc w:val="right"/>
+      <w:pPr>
+        <w:ind w:left="6480" w:hanging="180"/>
+      </w:pPr>
+    </w:lvl>
+  </w:abstractNum>
   <w:num w:numId="1">
     <w:abstractNumId w:val="2"/>
   </w:num>
@@ -2339,6 +4802,9 @@
   </w:num>
   <w:num w:numId="4">
     <w:abstractNumId w:val="3"/>
+  </w:num>
+  <w:num w:numId="5">
+    <w:abstractNumId w:val="4"/>
   </w:num>
 </w:numbering>
 </file>
@@ -2800,6 +5266,85 @@
       </w:tblBorders>
     </w:tblPr>
   </w:style>
+  <w:style w:type="paragraph" w:styleId="Encabezado">
+    <w:name w:val="header"/>
+    <w:basedOn w:val="Normal"/>
+    <w:link w:val="EncabezadoCar"/>
+    <w:uiPriority w:val="99"/>
+    <w:unhideWhenUsed/>
+    <w:rsid w:val="004A373C"/>
+    <w:pPr>
+      <w:tabs>
+        <w:tab w:val="center" w:pos="4419"/>
+        <w:tab w:val="right" w:pos="8838"/>
+      </w:tabs>
+      <w:spacing w:after="0" w:line="240" w:lineRule="auto"/>
+    </w:pPr>
+  </w:style>
+  <w:style w:type="character" w:customStyle="1" w:styleId="EncabezadoCar">
+    <w:name w:val="Encabezado Car"/>
+    <w:basedOn w:val="Fuentedeprrafopredeter"/>
+    <w:link w:val="Encabezado"/>
+    <w:uiPriority w:val="99"/>
+    <w:rsid w:val="004A373C"/>
+  </w:style>
+  <w:style w:type="paragraph" w:styleId="Piedepgina">
+    <w:name w:val="footer"/>
+    <w:basedOn w:val="Normal"/>
+    <w:link w:val="PiedepginaCar"/>
+    <w:uiPriority w:val="99"/>
+    <w:unhideWhenUsed/>
+    <w:rsid w:val="004A373C"/>
+    <w:pPr>
+      <w:tabs>
+        <w:tab w:val="center" w:pos="4419"/>
+        <w:tab w:val="right" w:pos="8838"/>
+      </w:tabs>
+      <w:spacing w:after="0" w:line="240" w:lineRule="auto"/>
+    </w:pPr>
+  </w:style>
+  <w:style w:type="character" w:customStyle="1" w:styleId="PiedepginaCar">
+    <w:name w:val="Pie de página Car"/>
+    <w:basedOn w:val="Fuentedeprrafopredeter"/>
+    <w:link w:val="Piedepgina"/>
+    <w:uiPriority w:val="99"/>
+    <w:rsid w:val="004A373C"/>
+  </w:style>
+  <w:style w:type="character" w:styleId="Hipervnculo">
+    <w:name w:val="Hyperlink"/>
+    <w:basedOn w:val="Fuentedeprrafopredeter"/>
+    <w:uiPriority w:val="99"/>
+    <w:unhideWhenUsed/>
+    <w:rsid w:val="0024425E"/>
+    <w:rPr>
+      <w:color w:val="0563C1" w:themeColor="hyperlink"/>
+      <w:u w:val="single"/>
+    </w:rPr>
+  </w:style>
+  <w:style w:type="character" w:styleId="Mencinsinresolver">
+    <w:name w:val="Unresolved Mention"/>
+    <w:basedOn w:val="Fuentedeprrafopredeter"/>
+    <w:uiPriority w:val="99"/>
+    <w:semiHidden/>
+    <w:unhideWhenUsed/>
+    <w:rsid w:val="0024425E"/>
+    <w:rPr>
+      <w:color w:val="605E5C"/>
+      <w:shd w:val="clear" w:color="auto" w:fill="E1DFDD"/>
+    </w:rPr>
+  </w:style>
+  <w:style w:type="character" w:styleId="Hipervnculovisitado">
+    <w:name w:val="FollowedHyperlink"/>
+    <w:basedOn w:val="Fuentedeprrafopredeter"/>
+    <w:uiPriority w:val="99"/>
+    <w:semiHidden/>
+    <w:unhideWhenUsed/>
+    <w:rsid w:val="0024425E"/>
+    <w:rPr>
+      <w:color w:val="954F72" w:themeColor="followedHyperlink"/>
+      <w:u w:val="single"/>
+    </w:rPr>
+  </w:style>
 </w:styles>
 </file>
 
@@ -3096,4 +5641,16 @@
     </a:ext>
   </a:extLst>
 </a:theme>
+</file>
+
+<file path=customXml/item1.xml><?xml version="1.0" encoding="utf-8"?>
+<b:Sources xmlns:b="http://schemas.openxmlformats.org/officeDocument/2006/bibliography" xmlns="http://schemas.openxmlformats.org/officeDocument/2006/bibliography" SelectedStyle="\APASixthEditionOfficeOnline.xsl" StyleName="APA" Version="6"/>
+</file>
+
+<file path=customXml/itemProps1.xml><?xml version="1.0" encoding="utf-8"?>
+<ds:datastoreItem xmlns:ds="http://schemas.openxmlformats.org/officeDocument/2006/customXml" ds:itemID="{2C6DD668-E267-4B8C-BC3E-EF3AF7EBEA54}">
+  <ds:schemaRefs>
+    <ds:schemaRef ds:uri="http://schemas.openxmlformats.org/officeDocument/2006/bibliography"/>
+  </ds:schemaRefs>
+</ds:datastoreItem>
 </file>
</xml_diff>